<commit_message>
Final update to report
</commit_message>
<xml_diff>
--- a/CA4/10349393 - CA4 Programming for Big Data.docx
+++ b/CA4/10349393 - CA4 Programming for Big Data.docx
@@ -32,6 +32,7 @@
         <w:dataBinding w:prefixMappings="xmlns:ns0='http://purl.org/dc/elements/1.1/' xmlns:ns1='http://schemas.openxmlformats.org/package/2006/metadata/core-properties' " w:xpath="/ns1:coreProperties[1]/ns0:title[1]" w:storeItemID="{6C3C8BC8-F283-45AE-878A-BAB7291924A1}"/>
         <w:text/>
       </w:sdtPr>
+      <w:sdtEndPr/>
       <w:sdtContent>
         <w:p>
           <w:pPr>
@@ -292,7 +293,15 @@
         <w:pStyle w:val="Heading3"/>
       </w:pPr>
       <w:r>
-        <w:t>You will be required to submit your code via github along with all documentation and tests.</w:t>
+        <w:t xml:space="preserve">You will be required to submit your code via </w:t>
+      </w:r>
+      <w:proofErr w:type="spellStart"/>
+      <w:r>
+        <w:t>github</w:t>
+      </w:r>
+      <w:proofErr w:type="spellEnd"/>
+      <w:r>
+        <w:t xml:space="preserve"> along with all documentation and tests.</w:t>
       </w:r>
     </w:p>
     <w:p>
@@ -356,21 +365,25 @@
       <w:r>
         <w:t xml:space="preserve">was included in the </w:t>
       </w:r>
+      <w:proofErr w:type="spellStart"/>
       <w:r>
         <w:rPr>
           <w:i/>
         </w:rPr>
         <w:t>process_commits</w:t>
       </w:r>
+      <w:proofErr w:type="spellEnd"/>
       <w:r>
         <w:t xml:space="preserve"> function (contained in the </w:t>
       </w:r>
+      <w:proofErr w:type="spellStart"/>
       <w:r>
         <w:rPr>
           <w:i/>
         </w:rPr>
         <w:t>ChangeProcessor</w:t>
       </w:r>
+      <w:proofErr w:type="spellEnd"/>
       <w:r>
         <w:t xml:space="preserve"> class.) A list type container was created called </w:t>
       </w:r>
@@ -486,8 +499,13 @@
       </w:r>
     </w:p>
     <w:p>
-      <w:r>
-        <w:t xml:space="preserve">RStudio was then utilised to begin the analysis of the data extracted from the log file. A working directory was established to ensure we were reviewing the correct csv file, and then the csv file was ‘read’ into memory </w:t>
+      <w:proofErr w:type="spellStart"/>
+      <w:r>
+        <w:t>RStudio</w:t>
+      </w:r>
+      <w:proofErr w:type="spellEnd"/>
+      <w:r>
+        <w:t xml:space="preserve"> was then utilised to begin the analysis of the data extracted from the log file. A working directory was established to ensure we were reviewing the correct csv file, and then the csv file was ‘read’ into memory </w:t>
       </w:r>
       <w:r>
         <w:t xml:space="preserve">as a data frame </w:t>
@@ -500,12 +518,14 @@
       <w:r>
         <w:t xml:space="preserve">Two initial analysis functions were executed to help us identify early paths of investigation: the </w:t>
       </w:r>
+      <w:proofErr w:type="spellStart"/>
       <w:r>
         <w:rPr>
           <w:i/>
         </w:rPr>
         <w:t>str</w:t>
       </w:r>
+      <w:proofErr w:type="spellEnd"/>
       <w:r>
         <w:t xml:space="preserve"> function and the </w:t>
       </w:r>
@@ -521,7 +541,23 @@
     </w:p>
     <w:p>
       <w:r>
-        <w:t>&gt; str(dat)</w:t>
+        <w:t xml:space="preserve">&gt; </w:t>
+      </w:r>
+      <w:proofErr w:type="spellStart"/>
+      <w:r>
+        <w:t>str</w:t>
+      </w:r>
+      <w:proofErr w:type="spellEnd"/>
+      <w:r>
+        <w:t>(</w:t>
+      </w:r>
+      <w:proofErr w:type="spellStart"/>
+      <w:r>
+        <w:t>dat</w:t>
+      </w:r>
+      <w:proofErr w:type="spellEnd"/>
+      <w:r>
+        <w:t>)</w:t>
       </w:r>
     </w:p>
     <w:p>
@@ -540,7 +576,23 @@
           <w:rFonts w:ascii="Lucida Console" w:hAnsi="Lucida Console"/>
           <w:color w:val="000000"/>
         </w:rPr>
-        <w:t>'data.frame':</w:t>
+        <w:t>'</w:t>
+      </w:r>
+      <w:proofErr w:type="spellStart"/>
+      <w:r>
+        <w:rPr>
+          <w:rFonts w:ascii="Lucida Console" w:hAnsi="Lucida Console"/>
+          <w:color w:val="000000"/>
+        </w:rPr>
+        <w:t>data.frame</w:t>
+      </w:r>
+      <w:proofErr w:type="spellEnd"/>
+      <w:r>
+        <w:rPr>
+          <w:rFonts w:ascii="Lucida Console" w:hAnsi="Lucida Console"/>
+          <w:color w:val="000000"/>
+        </w:rPr>
+        <w:t>':</w:t>
       </w:r>
       <w:r>
         <w:rPr>
@@ -663,20 +715,21 @@
           <w:rFonts w:ascii="Lucida Console" w:hAnsi="Lucida Console"/>
           <w:color w:val="000000"/>
         </w:rPr>
-        <w:t xml:space="preserve"> $ Comment         : Factor w/ 346 levels "['- fix a mime-type issue when uploading a file', '- use the latest Cloud SDK 1.0.8 branch version to fix issue"| __truncated__,..: 288 17 </w:t>
-      </w:r>
-      <w:r>
-        <w:rPr>
-          <w:rFonts w:ascii="Lucida Console" w:hAnsi="Lucida Console"/>
-          <w:color w:val="000000"/>
-        </w:rPr>
-        <w:t>129 23 47 11 67 267 267 267 ...</w:t>
+        <w:t xml:space="preserve"> $ Comment         : Factor w/ 346 levels "['- fix a mime-type issue when uploading a file', '- use the latest Cloud SDK 1.0.8 branch version to fix issue"| __truncated__,..: 288 17 129 23 47 11 67 267 267 267 ...</w:t>
       </w:r>
     </w:p>
     <w:p/>
     <w:p>
       <w:r>
-        <w:t>&gt; summary(dat)</w:t>
+        <w:t>&gt; summary(</w:t>
+      </w:r>
+      <w:proofErr w:type="spellStart"/>
+      <w:r>
+        <w:t>dat</w:t>
+      </w:r>
+      <w:proofErr w:type="spellEnd"/>
+      <w:r>
+        <w:t>)</w:t>
       </w:r>
     </w:p>
     <w:p>
@@ -714,7 +767,22 @@
           <w:rFonts w:ascii="Lucida Console" w:hAnsi="Lucida Console"/>
           <w:color w:val="000000"/>
         </w:rPr>
-        <w:t xml:space="preserve"> r1491146:  1   Thomas                  :191  </w:t>
+        <w:t xml:space="preserve"> r1491146:  1   Thomas                  :</w:t>
+      </w:r>
+      <w:r>
+        <w:rPr>
+          <w:rFonts w:ascii="Lucida Console" w:hAnsi="Lucida Console"/>
+          <w:color w:val="000000"/>
+          <w:highlight w:val="yellow"/>
+        </w:rPr>
+        <w:t>191</w:t>
+      </w:r>
+      <w:r>
+        <w:rPr>
+          <w:rFonts w:ascii="Lucida Console" w:hAnsi="Lucida Console"/>
+          <w:color w:val="000000"/>
+        </w:rPr>
+        <w:t xml:space="preserve">  </w:t>
       </w:r>
     </w:p>
     <w:p>
@@ -733,7 +801,22 @@
           <w:rFonts w:ascii="Lucida Console" w:hAnsi="Lucida Console"/>
           <w:color w:val="000000"/>
         </w:rPr>
-        <w:t xml:space="preserve"> r1491229:  1   Jimmy                   :152  </w:t>
+        <w:t xml:space="preserve"> r1491229:  1   Jimmy                   :</w:t>
+      </w:r>
+      <w:r>
+        <w:rPr>
+          <w:rFonts w:ascii="Lucida Console" w:hAnsi="Lucida Console"/>
+          <w:color w:val="000000"/>
+          <w:highlight w:val="yellow"/>
+        </w:rPr>
+        <w:t>152</w:t>
+      </w:r>
+      <w:r>
+        <w:rPr>
+          <w:rFonts w:ascii="Lucida Console" w:hAnsi="Lucida Console"/>
+          <w:color w:val="000000"/>
+        </w:rPr>
+        <w:t xml:space="preserve">  </w:t>
       </w:r>
     </w:p>
     <w:p>
@@ -866,7 +949,22 @@
           <w:rFonts w:ascii="Lucida Console" w:hAnsi="Lucida Console"/>
           <w:color w:val="000000"/>
         </w:rPr>
-        <w:t xml:space="preserve"> 2015-07-13 09:21:48 +0100 (Mon, 13 Jul 2015):  1   1 line :348     </w:t>
+        <w:t xml:space="preserve"> 2015-07-13 09:21:48 +0100 (Mon, 13 Jul 2015):  1   1 line :</w:t>
+      </w:r>
+      <w:r>
+        <w:rPr>
+          <w:rFonts w:ascii="Lucida Console" w:hAnsi="Lucida Console"/>
+          <w:color w:val="000000"/>
+          <w:highlight w:val="yellow"/>
+        </w:rPr>
+        <w:t>348</w:t>
+      </w:r>
+      <w:r>
+        <w:rPr>
+          <w:rFonts w:ascii="Lucida Console" w:hAnsi="Lucida Console"/>
+          <w:color w:val="000000"/>
+        </w:rPr>
+        <w:t xml:space="preserve">     </w:t>
       </w:r>
     </w:p>
     <w:p>
@@ -885,7 +983,22 @@
           <w:rFonts w:ascii="Lucida Console" w:hAnsi="Lucida Console"/>
           <w:color w:val="000000"/>
         </w:rPr>
-        <w:t xml:space="preserve"> 2015-07-13 11:03:48 +0100 (Mon, 13 Jul 2015):  1   2 lines: 45     </w:t>
+        <w:t xml:space="preserve"> 2015-07-13 11:03:48 +0100 (Mon, 13 Jul 2015):  1   2 lines: </w:t>
+      </w:r>
+      <w:r>
+        <w:rPr>
+          <w:rFonts w:ascii="Lucida Console" w:hAnsi="Lucida Console"/>
+          <w:color w:val="000000"/>
+          <w:highlight w:val="yellow"/>
+        </w:rPr>
+        <w:t>45</w:t>
+      </w:r>
+      <w:r>
+        <w:rPr>
+          <w:rFonts w:ascii="Lucida Console" w:hAnsi="Lucida Console"/>
+          <w:color w:val="000000"/>
+        </w:rPr>
+        <w:t xml:space="preserve">     </w:t>
       </w:r>
     </w:p>
     <w:p>
@@ -1170,7 +1283,38 @@
           <w:rFonts w:ascii="Lucida Console" w:hAnsi="Lucida Console"/>
           <w:color w:val="000000"/>
         </w:rPr>
-        <w:t xml:space="preserve"> ['[gradle-release] prepare for next development iteration']: 24  </w:t>
+        <w:t xml:space="preserve"> ['[</w:t>
+      </w:r>
+      <w:proofErr w:type="spellStart"/>
+      <w:r>
+        <w:rPr>
+          <w:rFonts w:ascii="Lucida Console" w:hAnsi="Lucida Console"/>
+          <w:color w:val="000000"/>
+        </w:rPr>
+        <w:t>gradle</w:t>
+      </w:r>
+      <w:proofErr w:type="spellEnd"/>
+      <w:r>
+        <w:rPr>
+          <w:rFonts w:ascii="Lucida Console" w:hAnsi="Lucida Console"/>
+          <w:color w:val="000000"/>
+        </w:rPr>
+        <w:t xml:space="preserve">-release] prepare for next development iteration']: </w:t>
+      </w:r>
+      <w:r>
+        <w:rPr>
+          <w:rFonts w:ascii="Lucida Console" w:hAnsi="Lucida Console"/>
+          <w:color w:val="000000"/>
+          <w:highlight w:val="yellow"/>
+        </w:rPr>
+        <w:t>24</w:t>
+      </w:r>
+      <w:r>
+        <w:rPr>
+          <w:rFonts w:ascii="Lucida Console" w:hAnsi="Lucida Console"/>
+          <w:color w:val="000000"/>
+        </w:rPr>
+        <w:t xml:space="preserve">  </w:t>
       </w:r>
     </w:p>
     <w:p>
@@ -1189,7 +1333,22 @@
           <w:rFonts w:ascii="Lucida Console" w:hAnsi="Lucida Console"/>
           <w:color w:val="000000"/>
         </w:rPr>
-        <w:t xml:space="preserve"> ['Lint fix']                                               :  8  </w:t>
+        <w:t xml:space="preserve"> ['Lint fix']                                               :  </w:t>
+      </w:r>
+      <w:r>
+        <w:rPr>
+          <w:rFonts w:ascii="Lucida Console" w:hAnsi="Lucida Console"/>
+          <w:color w:val="000000"/>
+          <w:highlight w:val="yellow"/>
+        </w:rPr>
+        <w:t>8</w:t>
+      </w:r>
+      <w:r>
+        <w:rPr>
+          <w:rFonts w:ascii="Lucida Console" w:hAnsi="Lucida Console"/>
+          <w:color w:val="000000"/>
+        </w:rPr>
+        <w:t xml:space="preserve">  </w:t>
       </w:r>
     </w:p>
     <w:p>
@@ -1208,7 +1367,23 @@
           <w:rFonts w:ascii="Lucida Console" w:hAnsi="Lucida Console"/>
           <w:color w:val="000000"/>
         </w:rPr>
-        <w:t xml:space="preserve"> ['Partial code cleanup']                                   :  6  </w:t>
+        <w:t xml:space="preserve"> ['Partial code </w:t>
+      </w:r>
+      <w:proofErr w:type="spellStart"/>
+      <w:r>
+        <w:rPr>
+          <w:rFonts w:ascii="Lucida Console" w:hAnsi="Lucida Console"/>
+          <w:color w:val="000000"/>
+        </w:rPr>
+        <w:t>cleanup</w:t>
+      </w:r>
+      <w:proofErr w:type="spellEnd"/>
+      <w:r>
+        <w:rPr>
+          <w:rFonts w:ascii="Lucida Console" w:hAnsi="Lucida Console"/>
+          <w:color w:val="000000"/>
+        </w:rPr>
+        <w:t xml:space="preserve">']                                   :  6  </w:t>
       </w:r>
     </w:p>
     <w:p>
@@ -1227,7 +1402,23 @@
           <w:rFonts w:ascii="Lucida Console" w:hAnsi="Lucida Console"/>
           <w:color w:val="000000"/>
         </w:rPr>
-        <w:t xml:space="preserve"> ['Added strings as translated for phraseapp']              :  4  </w:t>
+        <w:t xml:space="preserve"> ['Added strings as translated for </w:t>
+      </w:r>
+      <w:proofErr w:type="spellStart"/>
+      <w:r>
+        <w:rPr>
+          <w:rFonts w:ascii="Lucida Console" w:hAnsi="Lucida Console"/>
+          <w:color w:val="000000"/>
+        </w:rPr>
+        <w:t>phraseapp</w:t>
+      </w:r>
+      <w:proofErr w:type="spellEnd"/>
+      <w:r>
+        <w:rPr>
+          <w:rFonts w:ascii="Lucida Console" w:hAnsi="Lucida Console"/>
+          <w:color w:val="000000"/>
+        </w:rPr>
+        <w:t xml:space="preserve">']              :  4  </w:t>
       </w:r>
     </w:p>
     <w:p>
@@ -1330,7 +1521,13 @@
         </w:numPr>
       </w:pPr>
       <w:r>
-        <w:t>determining the busiest month for programmers</w:t>
+        <w:t xml:space="preserve">determining the </w:t>
+      </w:r>
+      <w:r>
+        <w:t>least busy</w:t>
+      </w:r>
+      <w:r>
+        <w:t xml:space="preserve"> month for programmers</w:t>
       </w:r>
     </w:p>
     <w:p>
@@ -1407,24 +1604,14 @@
       <w:r>
         <w:t xml:space="preserve">Figure </w:t>
       </w:r>
-      <w:r>
-        <w:fldChar w:fldCharType="begin"/>
-      </w:r>
-      <w:r>
-        <w:instrText xml:space="preserve"> SEQ Figure \* ARABIC </w:instrText>
-      </w:r>
-      <w:r>
-        <w:fldChar w:fldCharType="separate"/>
-      </w:r>
-      <w:r>
-        <w:rPr>
-          <w:noProof/>
-        </w:rPr>
-        <w:t>1</w:t>
-      </w:r>
-      <w:r>
-        <w:fldChar w:fldCharType="end"/>
-      </w:r>
+      <w:fldSimple w:instr=" SEQ Figure \* ARABIC ">
+        <w:r>
+          <w:rPr>
+            <w:noProof/>
+          </w:rPr>
+          <w:t>1</w:t>
+        </w:r>
+      </w:fldSimple>
       <w:r>
         <w:t xml:space="preserve"> - Commits by author</w:t>
       </w:r>
@@ -1504,24 +1691,14 @@
       <w:r>
         <w:t xml:space="preserve">Figure </w:t>
       </w:r>
-      <w:r>
-        <w:fldChar w:fldCharType="begin"/>
-      </w:r>
-      <w:r>
-        <w:instrText xml:space="preserve"> SEQ Figure \* ARABIC </w:instrText>
-      </w:r>
-      <w:r>
-        <w:fldChar w:fldCharType="separate"/>
-      </w:r>
-      <w:r>
-        <w:rPr>
-          <w:noProof/>
-        </w:rPr>
-        <w:t>2</w:t>
-      </w:r>
-      <w:r>
-        <w:fldChar w:fldCharType="end"/>
-      </w:r>
+      <w:fldSimple w:instr=" SEQ Figure \* ARABIC ">
+        <w:r>
+          <w:rPr>
+            <w:noProof/>
+          </w:rPr>
+          <w:t>2</w:t>
+        </w:r>
+      </w:fldSimple>
       <w:r>
         <w:t xml:space="preserve"> - Commits by day</w:t>
       </w:r>
@@ -1595,24 +1772,14 @@
       <w:r>
         <w:t xml:space="preserve">Figure </w:t>
       </w:r>
-      <w:r>
-        <w:fldChar w:fldCharType="begin"/>
-      </w:r>
-      <w:r>
-        <w:instrText xml:space="preserve"> SEQ Figure \* ARABIC </w:instrText>
-      </w:r>
-      <w:r>
-        <w:fldChar w:fldCharType="separate"/>
-      </w:r>
-      <w:r>
-        <w:rPr>
-          <w:noProof/>
-        </w:rPr>
-        <w:t>3</w:t>
-      </w:r>
-      <w:r>
-        <w:fldChar w:fldCharType="end"/>
-      </w:r>
+      <w:fldSimple w:instr=" SEQ Figure \* ARABIC ">
+        <w:r>
+          <w:rPr>
+            <w:noProof/>
+          </w:rPr>
+          <w:t>3</w:t>
+        </w:r>
+      </w:fldSimple>
       <w:r>
         <w:t xml:space="preserve"> - Commits by month</w:t>
       </w:r>
@@ -1634,21 +1801,44 @@
       <w:r>
         <w:t>It can be seen that Thomas is the most productive (or cautious) of all the programmers, with frequent commits, closely followed by Jimmy. Both of them are significantly ahead of their peers for commits overall. Further analysis here could be conducted to determine the type of commit each are doing, to see if trends could be spotted. That is outside the scope of the current assignment.</w:t>
       </w:r>
-    </w:p>
-    <w:p>
-      <w:r>
-        <w:t xml:space="preserve">As is to be expected, the frequency of commits increases towards the end of the week, as programmers complete tasks and </w:t>
-      </w:r>
-      <w:r>
-        <w:t>commit their changes. This peaks on a Thursday.</w:t>
-      </w:r>
-    </w:p>
-    <w:p>
-      <w:r>
-        <w:t>September is the least active month for the programmers, with on average almost half the number of commits performed in this month as in any of the others. This may be driven by projects ending or a lull in commits driven by other activities in the workspace.</w:t>
+      <w:r>
+        <w:t xml:space="preserve"> To note however that “[</w:t>
+      </w:r>
+      <w:proofErr w:type="spellStart"/>
+      <w:r>
+        <w:rPr>
+          <w:i/>
+        </w:rPr>
+        <w:t>gradle</w:t>
+      </w:r>
+      <w:proofErr w:type="spellEnd"/>
+      <w:r>
+        <w:rPr>
+          <w:i/>
+        </w:rPr>
+        <w:t>-release] prepare for next development iteration</w:t>
+      </w:r>
+      <w:r>
+        <w:t>” is the most common remark made for a commit.</w:t>
       </w:r>
       <w:bookmarkStart w:id="1" w:name="_GoBack"/>
       <w:bookmarkEnd w:id="1"/>
+    </w:p>
+    <w:p>
+      <w:r>
+        <w:t xml:space="preserve">As is to be expected, the frequency of commits increases towards the end of the week, as programmers complete tasks and </w:t>
+      </w:r>
+      <w:r>
+        <w:t>commit their changes. This peaks on a Thursday.</w:t>
+      </w:r>
+    </w:p>
+    <w:p>
+      <w:r>
+        <w:t>September is the least active month for the programmers, with on average almost half the number of commits performed in this month as in any of the others. This may be driven by projects ending or a lull in commits driven by other activities in the workspace.</w:t>
+      </w:r>
+    </w:p>
+    <w:p/>
+    <w:p>
       <w:r>
         <w:tab/>
       </w:r>
@@ -1674,8 +1864,13 @@
       </w:r>
     </w:p>
     <w:p>
-      <w:r>
-        <w:t>sep = 72*'-'</w:t>
+      <w:proofErr w:type="spellStart"/>
+      <w:r>
+        <w:t>sep</w:t>
+      </w:r>
+      <w:proofErr w:type="spellEnd"/>
+      <w:r>
+        <w:t xml:space="preserve"> = 72*'-'</w:t>
       </w:r>
     </w:p>
     <w:p/>
@@ -1686,17 +1881,57 @@
     </w:p>
     <w:p>
       <w:r>
-        <w:t>class ChangeProcessor(object):</w:t>
-      </w:r>
-    </w:p>
-    <w:p>
-      <w:r>
-        <w:t xml:space="preserve">    def __init__(self, file_name):</w:t>
-      </w:r>
-    </w:p>
-    <w:p>
-      <w:r>
-        <w:t xml:space="preserve">        self.read_file(file_name)</w:t>
+        <w:t xml:space="preserve">class </w:t>
+      </w:r>
+      <w:proofErr w:type="spellStart"/>
+      <w:r>
+        <w:t>ChangeProcessor</w:t>
+      </w:r>
+      <w:proofErr w:type="spellEnd"/>
+      <w:r>
+        <w:t>(object):</w:t>
+      </w:r>
+    </w:p>
+    <w:p>
+      <w:r>
+        <w:t xml:space="preserve">    def __</w:t>
+      </w:r>
+      <w:proofErr w:type="spellStart"/>
+      <w:r>
+        <w:t>init</w:t>
+      </w:r>
+      <w:proofErr w:type="spellEnd"/>
+      <w:r>
+        <w:t xml:space="preserve">__(self, </w:t>
+      </w:r>
+      <w:proofErr w:type="spellStart"/>
+      <w:r>
+        <w:t>file_name</w:t>
+      </w:r>
+      <w:proofErr w:type="spellEnd"/>
+      <w:r>
+        <w:t>):</w:t>
+      </w:r>
+    </w:p>
+    <w:p>
+      <w:r>
+        <w:t xml:space="preserve">        </w:t>
+      </w:r>
+      <w:proofErr w:type="spellStart"/>
+      <w:r>
+        <w:t>self.read_file</w:t>
+      </w:r>
+      <w:proofErr w:type="spellEnd"/>
+      <w:r>
+        <w:t>(</w:t>
+      </w:r>
+      <w:proofErr w:type="spellStart"/>
+      <w:r>
+        <w:t>file_name</w:t>
+      </w:r>
+      <w:proofErr w:type="spellEnd"/>
+      <w:r>
+        <w:t>)</w:t>
       </w:r>
     </w:p>
     <w:p/>
@@ -1712,43 +1947,139 @@
     </w:p>
     <w:p>
       <w:r>
-        <w:t xml:space="preserve">    def read_file(self, file_name):</w:t>
-      </w:r>
-    </w:p>
-    <w:p>
-      <w:r>
-        <w:t xml:space="preserve">        self.data = [line.strip() for line in open(file_name, 'r')]</w:t>
-      </w:r>
-    </w:p>
-    <w:p>
-      <w:r>
-        <w:t xml:space="preserve">        self.process_commits()</w:t>
-      </w:r>
-    </w:p>
-    <w:p>
-      <w:r>
-        <w:t xml:space="preserve">        return len(self.data)</w:t>
+        <w:t xml:space="preserve">    def </w:t>
+      </w:r>
+      <w:proofErr w:type="spellStart"/>
+      <w:r>
+        <w:t>read_file</w:t>
+      </w:r>
+      <w:proofErr w:type="spellEnd"/>
+      <w:r>
+        <w:t xml:space="preserve">(self, </w:t>
+      </w:r>
+      <w:proofErr w:type="spellStart"/>
+      <w:r>
+        <w:t>file_name</w:t>
+      </w:r>
+      <w:proofErr w:type="spellEnd"/>
+      <w:r>
+        <w:t>):</w:t>
+      </w:r>
+    </w:p>
+    <w:p>
+      <w:r>
+        <w:t xml:space="preserve">        </w:t>
+      </w:r>
+      <w:proofErr w:type="spellStart"/>
+      <w:r>
+        <w:t>self.data</w:t>
+      </w:r>
+      <w:proofErr w:type="spellEnd"/>
+      <w:r>
+        <w:t xml:space="preserve"> = [</w:t>
+      </w:r>
+      <w:proofErr w:type="spellStart"/>
+      <w:r>
+        <w:t>line.strip</w:t>
+      </w:r>
+      <w:proofErr w:type="spellEnd"/>
+      <w:r>
+        <w:t>() for line in open(</w:t>
+      </w:r>
+      <w:proofErr w:type="spellStart"/>
+      <w:r>
+        <w:t>file_name</w:t>
+      </w:r>
+      <w:proofErr w:type="spellEnd"/>
+      <w:r>
+        <w:t>, 'r')]</w:t>
+      </w:r>
+    </w:p>
+    <w:p>
+      <w:r>
+        <w:t xml:space="preserve">        </w:t>
+      </w:r>
+      <w:proofErr w:type="spellStart"/>
+      <w:r>
+        <w:t>self.process_commits</w:t>
+      </w:r>
+      <w:proofErr w:type="spellEnd"/>
+      <w:r>
+        <w:t>()</w:t>
+      </w:r>
+    </w:p>
+    <w:p>
+      <w:r>
+        <w:t xml:space="preserve">        return </w:t>
+      </w:r>
+      <w:proofErr w:type="spellStart"/>
+      <w:r>
+        <w:t>len</w:t>
+      </w:r>
+      <w:proofErr w:type="spellEnd"/>
+      <w:r>
+        <w:t>(</w:t>
+      </w:r>
+      <w:proofErr w:type="spellStart"/>
+      <w:r>
+        <w:t>self.data</w:t>
+      </w:r>
+      <w:proofErr w:type="spellEnd"/>
+      <w:r>
+        <w:t>)</w:t>
       </w:r>
     </w:p>
     <w:p/>
     <w:p>
       <w:r>
-        <w:t xml:space="preserve">    def process_commits(self):</w:t>
-      </w:r>
-    </w:p>
-    <w:p>
-      <w:r>
-        <w:t xml:space="preserve">        self.commits = []</w:t>
-      </w:r>
-    </w:p>
-    <w:p>
-      <w:r>
-        <w:t xml:space="preserve">        self.authors = {}</w:t>
-      </w:r>
-    </w:p>
-    <w:p>
-      <w:r>
-        <w:t xml:space="preserve">        current_commit = None</w:t>
+        <w:t xml:space="preserve">    def </w:t>
+      </w:r>
+      <w:proofErr w:type="spellStart"/>
+      <w:r>
+        <w:t>process_commits</w:t>
+      </w:r>
+      <w:proofErr w:type="spellEnd"/>
+      <w:r>
+        <w:t>(self):</w:t>
+      </w:r>
+    </w:p>
+    <w:p>
+      <w:r>
+        <w:t xml:space="preserve">        </w:t>
+      </w:r>
+      <w:proofErr w:type="spellStart"/>
+      <w:r>
+        <w:t>self.commits</w:t>
+      </w:r>
+      <w:proofErr w:type="spellEnd"/>
+      <w:r>
+        <w:t xml:space="preserve"> = []</w:t>
+      </w:r>
+    </w:p>
+    <w:p>
+      <w:r>
+        <w:t xml:space="preserve">        </w:t>
+      </w:r>
+      <w:proofErr w:type="spellStart"/>
+      <w:r>
+        <w:t>self.authors</w:t>
+      </w:r>
+      <w:proofErr w:type="spellEnd"/>
+      <w:r>
+        <w:t xml:space="preserve"> = {}</w:t>
+      </w:r>
+    </w:p>
+    <w:p>
+      <w:r>
+        <w:t xml:space="preserve">        </w:t>
+      </w:r>
+      <w:proofErr w:type="spellStart"/>
+      <w:r>
+        <w:t>current_commit</w:t>
+      </w:r>
+      <w:proofErr w:type="spellEnd"/>
+      <w:r>
+        <w:t xml:space="preserve"> = None</w:t>
       </w:r>
     </w:p>
     <w:p>
@@ -1774,12 +2105,28 @@
     </w:p>
     <w:p>
       <w:r>
-        <w:t xml:space="preserve">                details = self.data[index + 1].split('|')</w:t>
-      </w:r>
-    </w:p>
-    <w:p>
-      <w:r>
-        <w:t xml:space="preserve">                details = [column.strip() for column in details]</w:t>
+        <w:t xml:space="preserve">                details = </w:t>
+      </w:r>
+      <w:proofErr w:type="spellStart"/>
+      <w:r>
+        <w:t>self.data</w:t>
+      </w:r>
+      <w:proofErr w:type="spellEnd"/>
+      <w:r>
+        <w:t>[index + 1].split('|')</w:t>
+      </w:r>
+    </w:p>
+    <w:p>
+      <w:r>
+        <w:t xml:space="preserve">                details = [</w:t>
+      </w:r>
+      <w:proofErr w:type="spellStart"/>
+      <w:r>
+        <w:t>column.strip</w:t>
+      </w:r>
+      <w:proofErr w:type="spellEnd"/>
+      <w:r>
+        <w:t>() for column in details]</w:t>
       </w:r>
     </w:p>
     <w:p/>
@@ -1791,7 +2138,23 @@
     <w:p>
       <w:r>
         <w:lastRenderedPageBreak/>
-        <w:t xml:space="preserve">                details.append(self.data[index+2:self.data.index('',index+1)])</w:t>
+        <w:t xml:space="preserve">                </w:t>
+      </w:r>
+      <w:proofErr w:type="spellStart"/>
+      <w:r>
+        <w:t>details.append</w:t>
+      </w:r>
+      <w:proofErr w:type="spellEnd"/>
+      <w:r>
+        <w:t>(</w:t>
+      </w:r>
+      <w:proofErr w:type="spellStart"/>
+      <w:r>
+        <w:t>self.data</w:t>
+      </w:r>
+      <w:proofErr w:type="spellEnd"/>
+      <w:r>
+        <w:t>[index+2:self.data.index('',index+1)])</w:t>
       </w:r>
     </w:p>
     <w:p/>
@@ -1802,22 +2165,62 @@
     </w:p>
     <w:p>
       <w:r>
-        <w:t xml:space="preserve">                self.commits.append(details)</w:t>
-      </w:r>
-    </w:p>
-    <w:p>
-      <w:r>
-        <w:t xml:space="preserve">                index = self.data.index(sep, index + 1)</w:t>
-      </w:r>
-    </w:p>
-    <w:p>
-      <w:r>
-        <w:t xml:space="preserve">                if details[1] not in self.authors: #if author in authors</w:t>
-      </w:r>
-    </w:p>
-    <w:p>
-      <w:r>
-        <w:t xml:space="preserve">                    self.authors[details[1]] = 1</w:t>
+        <w:t xml:space="preserve">                </w:t>
+      </w:r>
+      <w:proofErr w:type="spellStart"/>
+      <w:r>
+        <w:t>self.commits.append</w:t>
+      </w:r>
+      <w:proofErr w:type="spellEnd"/>
+      <w:r>
+        <w:t>(details)</w:t>
+      </w:r>
+    </w:p>
+    <w:p>
+      <w:r>
+        <w:t xml:space="preserve">                index = </w:t>
+      </w:r>
+      <w:proofErr w:type="spellStart"/>
+      <w:r>
+        <w:t>self.data.index</w:t>
+      </w:r>
+      <w:proofErr w:type="spellEnd"/>
+      <w:r>
+        <w:t>(</w:t>
+      </w:r>
+      <w:proofErr w:type="spellStart"/>
+      <w:r>
+        <w:t>sep</w:t>
+      </w:r>
+      <w:proofErr w:type="spellEnd"/>
+      <w:r>
+        <w:t>, index + 1)</w:t>
+      </w:r>
+    </w:p>
+    <w:p>
+      <w:r>
+        <w:t xml:space="preserve">                if details[1] not in </w:t>
+      </w:r>
+      <w:proofErr w:type="spellStart"/>
+      <w:r>
+        <w:t>self.authors</w:t>
+      </w:r>
+      <w:proofErr w:type="spellEnd"/>
+      <w:r>
+        <w:t>: #if author in authors</w:t>
+      </w:r>
+    </w:p>
+    <w:p>
+      <w:r>
+        <w:t xml:space="preserve">                    </w:t>
+      </w:r>
+      <w:proofErr w:type="spellStart"/>
+      <w:r>
+        <w:t>self.authors</w:t>
+      </w:r>
+      <w:proofErr w:type="spellEnd"/>
+      <w:r>
+        <w:t>[details[1]] = 1</w:t>
       </w:r>
     </w:p>
     <w:p>
@@ -1827,13 +2230,45 @@
     </w:p>
     <w:p>
       <w:r>
-        <w:t xml:space="preserve">                    self.authors[details[1]] = self.authors[details[1]] + 1</w:t>
+        <w:t xml:space="preserve">                    </w:t>
+      </w:r>
+      <w:proofErr w:type="spellStart"/>
+      <w:r>
+        <w:t>self.authors</w:t>
+      </w:r>
+      <w:proofErr w:type="spellEnd"/>
+      <w:r>
+        <w:t xml:space="preserve">[details[1]] = </w:t>
+      </w:r>
+      <w:proofErr w:type="spellStart"/>
+      <w:r>
+        <w:t>self.authors</w:t>
+      </w:r>
+      <w:proofErr w:type="spellEnd"/>
+      <w:r>
+        <w:t>[details[1]] + 1</w:t>
       </w:r>
     </w:p>
     <w:p/>
     <w:p>
       <w:r>
-        <w:t xml:space="preserve">                comment_line_count = int(details[3].strip().split(' ')[0])</w:t>
+        <w:t xml:space="preserve">                </w:t>
+      </w:r>
+      <w:proofErr w:type="spellStart"/>
+      <w:r>
+        <w:t>comment_line_count</w:t>
+      </w:r>
+      <w:proofErr w:type="spellEnd"/>
+      <w:r>
+        <w:t xml:space="preserve"> = </w:t>
+      </w:r>
+      <w:proofErr w:type="spellStart"/>
+      <w:r>
+        <w:t>int</w:t>
+      </w:r>
+      <w:proofErr w:type="spellEnd"/>
+      <w:r>
+        <w:t>(details[3].strip().split(' ')[0])</w:t>
       </w:r>
     </w:p>
     <w:p>
@@ -1843,13 +2278,45 @@
     </w:p>
     <w:p>
       <w:r>
-        <w:t xml:space="preserve">                details.append(self.data[index-comment_line_count:index])</w:t>
+        <w:t xml:space="preserve">                </w:t>
+      </w:r>
+      <w:proofErr w:type="spellStart"/>
+      <w:r>
+        <w:t>details.append</w:t>
+      </w:r>
+      <w:proofErr w:type="spellEnd"/>
+      <w:r>
+        <w:t>(</w:t>
+      </w:r>
+      <w:proofErr w:type="spellStart"/>
+      <w:r>
+        <w:t>self.data</w:t>
+      </w:r>
+      <w:proofErr w:type="spellEnd"/>
+      <w:r>
+        <w:t>[</w:t>
+      </w:r>
+      <w:proofErr w:type="spellStart"/>
+      <w:r>
+        <w:t>index-comment_line_count:index</w:t>
+      </w:r>
+      <w:proofErr w:type="spellEnd"/>
+      <w:r>
+        <w:t>])</w:t>
       </w:r>
     </w:p>
     <w:p/>
     <w:p>
       <w:r>
-        <w:t xml:space="preserve">            except IndexError:</w:t>
+        <w:t xml:space="preserve">            except </w:t>
+      </w:r>
+      <w:proofErr w:type="spellStart"/>
+      <w:r>
+        <w:t>IndexError</w:t>
+      </w:r>
+      <w:proofErr w:type="spellEnd"/>
+      <w:r>
+        <w:t>:</w:t>
       </w:r>
     </w:p>
     <w:p>
@@ -1864,7 +2331,15 @@
     </w:p>
     <w:p>
       <w:r>
-        <w:t xml:space="preserve">        self.commits.reverse()</w:t>
+        <w:t xml:space="preserve">        </w:t>
+      </w:r>
+      <w:proofErr w:type="spellStart"/>
+      <w:r>
+        <w:t>self.commits.reverse</w:t>
+      </w:r>
+      <w:proofErr w:type="spellEnd"/>
+      <w:r>
+        <w:t>()</w:t>
       </w:r>
     </w:p>
     <w:p>
@@ -1874,27 +2349,83 @@
     </w:p>
     <w:p>
       <w:r>
-        <w:t xml:space="preserve">        ofile = open('ttest.csv', "wb")</w:t>
-      </w:r>
-    </w:p>
-    <w:p>
-      <w:r>
-        <w:t xml:space="preserve">        writer = csv.writer(ofile, delimiter=',')</w:t>
-      </w:r>
-    </w:p>
-    <w:p>
-      <w:r>
-        <w:t xml:space="preserve">        # write to the file and use ',' as a delimitor - csv</w:t>
-      </w:r>
-    </w:p>
-    <w:p>
-      <w:r>
-        <w:t xml:space="preserve">        for index in self.commits:</w:t>
-      </w:r>
-    </w:p>
-    <w:p>
-      <w:r>
-        <w:t xml:space="preserve">            writer.writerow(index)</w:t>
+        <w:t xml:space="preserve">        </w:t>
+      </w:r>
+      <w:proofErr w:type="spellStart"/>
+      <w:r>
+        <w:t>ofile</w:t>
+      </w:r>
+      <w:proofErr w:type="spellEnd"/>
+      <w:r>
+        <w:t xml:space="preserve"> = open('ttest.csv', "</w:t>
+      </w:r>
+      <w:proofErr w:type="spellStart"/>
+      <w:r>
+        <w:t>wb</w:t>
+      </w:r>
+      <w:proofErr w:type="spellEnd"/>
+      <w:r>
+        <w:t>")</w:t>
+      </w:r>
+    </w:p>
+    <w:p>
+      <w:r>
+        <w:t xml:space="preserve">        writer = </w:t>
+      </w:r>
+      <w:proofErr w:type="spellStart"/>
+      <w:r>
+        <w:t>csv.writer</w:t>
+      </w:r>
+      <w:proofErr w:type="spellEnd"/>
+      <w:r>
+        <w:t>(</w:t>
+      </w:r>
+      <w:proofErr w:type="spellStart"/>
+      <w:r>
+        <w:t>ofile</w:t>
+      </w:r>
+      <w:proofErr w:type="spellEnd"/>
+      <w:r>
+        <w:t>, delimiter=',')</w:t>
+      </w:r>
+    </w:p>
+    <w:p>
+      <w:r>
+        <w:t xml:space="preserve">        # write to the file and use ',' as a </w:t>
+      </w:r>
+      <w:proofErr w:type="spellStart"/>
+      <w:r>
+        <w:t>delimitor</w:t>
+      </w:r>
+      <w:proofErr w:type="spellEnd"/>
+      <w:r>
+        <w:t xml:space="preserve"> - csv</w:t>
+      </w:r>
+    </w:p>
+    <w:p>
+      <w:r>
+        <w:t xml:space="preserve">        for index in </w:t>
+      </w:r>
+      <w:proofErr w:type="spellStart"/>
+      <w:r>
+        <w:t>self.commits</w:t>
+      </w:r>
+      <w:proofErr w:type="spellEnd"/>
+      <w:r>
+        <w:t>:</w:t>
+      </w:r>
+    </w:p>
+    <w:p>
+      <w:r>
+        <w:t xml:space="preserve">            </w:t>
+      </w:r>
+      <w:proofErr w:type="spellStart"/>
+      <w:r>
+        <w:t>writer.writerow</w:t>
+      </w:r>
+      <w:proofErr w:type="spellEnd"/>
+      <w:r>
+        <w:t>(index)</w:t>
       </w:r>
     </w:p>
     <w:p>
@@ -1904,107 +2435,275 @@
     </w:p>
     <w:p>
       <w:r>
-        <w:t xml:space="preserve">        ofile.close()</w:t>
+        <w:t xml:space="preserve">        </w:t>
+      </w:r>
+      <w:proofErr w:type="spellStart"/>
+      <w:r>
+        <w:t>ofile.close</w:t>
+      </w:r>
+      <w:proofErr w:type="spellEnd"/>
+      <w:r>
+        <w:t>()</w:t>
       </w:r>
     </w:p>
     <w:p/>
     <w:p/>
     <w:p>
       <w:r>
-        <w:t xml:space="preserve">    def get_author(self, index):</w:t>
-      </w:r>
-    </w:p>
-    <w:p>
-      <w:r>
-        <w:t xml:space="preserve">        return self.commits[index][1]</w:t>
+        <w:t xml:space="preserve">    def </w:t>
+      </w:r>
+      <w:proofErr w:type="spellStart"/>
+      <w:r>
+        <w:t>get_author</w:t>
+      </w:r>
+      <w:proofErr w:type="spellEnd"/>
+      <w:r>
+        <w:t>(self, index):</w:t>
+      </w:r>
+    </w:p>
+    <w:p>
+      <w:r>
+        <w:t xml:space="preserve">        return </w:t>
+      </w:r>
+      <w:proofErr w:type="spellStart"/>
+      <w:r>
+        <w:t>self.commits</w:t>
+      </w:r>
+      <w:proofErr w:type="spellEnd"/>
+      <w:r>
+        <w:t>[index][1]</w:t>
       </w:r>
     </w:p>
     <w:p/>
     <w:p>
       <w:r>
-        <w:t xml:space="preserve">    def get_date(self, index):</w:t>
-      </w:r>
-    </w:p>
-    <w:p>
-      <w:r>
-        <w:t xml:space="preserve">        return self.commits[index][2]</w:t>
+        <w:t xml:space="preserve">    def </w:t>
+      </w:r>
+      <w:proofErr w:type="spellStart"/>
+      <w:r>
+        <w:t>get_date</w:t>
+      </w:r>
+      <w:proofErr w:type="spellEnd"/>
+      <w:r>
+        <w:t>(self, index):</w:t>
+      </w:r>
+    </w:p>
+    <w:p>
+      <w:r>
+        <w:t xml:space="preserve">        return </w:t>
+      </w:r>
+      <w:proofErr w:type="spellStart"/>
+      <w:r>
+        <w:t>self.commits</w:t>
+      </w:r>
+      <w:proofErr w:type="spellEnd"/>
+      <w:r>
+        <w:t>[index][2]</w:t>
       </w:r>
     </w:p>
     <w:p/>
     <w:p>
       <w:r>
-        <w:t xml:space="preserve">    def get_number_of_comment_lines(self, index):</w:t>
-      </w:r>
-    </w:p>
-    <w:p>
-      <w:r>
-        <w:t xml:space="preserve">        return self.commits[index][3]</w:t>
+        <w:t xml:space="preserve">    def </w:t>
+      </w:r>
+      <w:proofErr w:type="spellStart"/>
+      <w:r>
+        <w:t>get_number_of_comment_lines</w:t>
+      </w:r>
+      <w:proofErr w:type="spellEnd"/>
+      <w:r>
+        <w:t>(self, index):</w:t>
+      </w:r>
+    </w:p>
+    <w:p>
+      <w:r>
+        <w:t xml:space="preserve">        return </w:t>
+      </w:r>
+      <w:proofErr w:type="spellStart"/>
+      <w:r>
+        <w:t>self.commits</w:t>
+      </w:r>
+      <w:proofErr w:type="spellEnd"/>
+      <w:r>
+        <w:t>[index][3]</w:t>
       </w:r>
     </w:p>
     <w:p/>
     <w:p>
       <w:r>
-        <w:t xml:space="preserve">    def get_revision(self, index):</w:t>
-      </w:r>
-    </w:p>
-    <w:p>
-      <w:r>
-        <w:t xml:space="preserve">        return self.commits[index][0]</w:t>
+        <w:t xml:space="preserve">    def </w:t>
+      </w:r>
+      <w:proofErr w:type="spellStart"/>
+      <w:r>
+        <w:t>get_revision</w:t>
+      </w:r>
+      <w:proofErr w:type="spellEnd"/>
+      <w:r>
+        <w:t>(self, index):</w:t>
+      </w:r>
+    </w:p>
+    <w:p>
+      <w:r>
+        <w:t xml:space="preserve">        return </w:t>
+      </w:r>
+      <w:proofErr w:type="spellStart"/>
+      <w:r>
+        <w:t>self.commits</w:t>
+      </w:r>
+      <w:proofErr w:type="spellEnd"/>
+      <w:r>
+        <w:t>[index][0]</w:t>
       </w:r>
     </w:p>
     <w:p/>
     <w:p>
       <w:r>
-        <w:t xml:space="preserve">    def get_file_changes(self, index):</w:t>
-      </w:r>
-    </w:p>
-    <w:p>
-      <w:r>
-        <w:t xml:space="preserve">        return self.commits[index][4]</w:t>
+        <w:t xml:space="preserve">    def </w:t>
+      </w:r>
+      <w:proofErr w:type="spellStart"/>
+      <w:r>
+        <w:t>get_file_changes</w:t>
+      </w:r>
+      <w:proofErr w:type="spellEnd"/>
+      <w:r>
+        <w:t>(self, index):</w:t>
+      </w:r>
+    </w:p>
+    <w:p>
+      <w:r>
+        <w:t xml:space="preserve">        return </w:t>
+      </w:r>
+      <w:proofErr w:type="spellStart"/>
+      <w:r>
+        <w:t>self.commits</w:t>
+      </w:r>
+      <w:proofErr w:type="spellEnd"/>
+      <w:r>
+        <w:t>[index][4]</w:t>
       </w:r>
     </w:p>
     <w:p/>
     <w:p>
       <w:r>
-        <w:t xml:space="preserve">    def get_comment(self, index):</w:t>
-      </w:r>
-    </w:p>
-    <w:p>
-      <w:r>
-        <w:t xml:space="preserve">        return self.commits[index][5]</w:t>
+        <w:t xml:space="preserve">    def </w:t>
+      </w:r>
+      <w:proofErr w:type="spellStart"/>
+      <w:r>
+        <w:t>get_comment</w:t>
+      </w:r>
+      <w:proofErr w:type="spellEnd"/>
+      <w:r>
+        <w:t>(self, index):</w:t>
+      </w:r>
+    </w:p>
+    <w:p>
+      <w:r>
+        <w:t xml:space="preserve">        return </w:t>
+      </w:r>
+      <w:proofErr w:type="spellStart"/>
+      <w:r>
+        <w:t>self.commits</w:t>
+      </w:r>
+      <w:proofErr w:type="spellEnd"/>
+      <w:r>
+        <w:t>[index][5]</w:t>
       </w:r>
     </w:p>
     <w:p/>
     <w:p>
       <w:r>
-        <w:t xml:space="preserve">    def get_number_of_commits(self):</w:t>
-      </w:r>
-    </w:p>
-    <w:p>
-      <w:r>
-        <w:t xml:space="preserve">        return len(self.commits)</w:t>
+        <w:t xml:space="preserve">    def </w:t>
+      </w:r>
+      <w:proofErr w:type="spellStart"/>
+      <w:r>
+        <w:t>get_number_of_commits</w:t>
+      </w:r>
+      <w:proofErr w:type="spellEnd"/>
+      <w:r>
+        <w:t>(self):</w:t>
+      </w:r>
+    </w:p>
+    <w:p>
+      <w:r>
+        <w:t xml:space="preserve">        return </w:t>
+      </w:r>
+      <w:proofErr w:type="spellStart"/>
+      <w:r>
+        <w:t>len</w:t>
+      </w:r>
+      <w:proofErr w:type="spellEnd"/>
+      <w:r>
+        <w:t>(</w:t>
+      </w:r>
+      <w:proofErr w:type="spellStart"/>
+      <w:r>
+        <w:t>self.commits</w:t>
+      </w:r>
+      <w:proofErr w:type="spellEnd"/>
+      <w:r>
+        <w:t>)</w:t>
       </w:r>
     </w:p>
     <w:p/>
     <w:p>
       <w:r>
-        <w:t xml:space="preserve">    def get_number_of_authors(self):</w:t>
-      </w:r>
-    </w:p>
-    <w:p>
-      <w:r>
-        <w:t xml:space="preserve">        return len(self.authors)</w:t>
+        <w:t xml:space="preserve">    def </w:t>
+      </w:r>
+      <w:proofErr w:type="spellStart"/>
+      <w:r>
+        <w:t>get_number_of_authors</w:t>
+      </w:r>
+      <w:proofErr w:type="spellEnd"/>
+      <w:r>
+        <w:t>(self):</w:t>
+      </w:r>
+    </w:p>
+    <w:p>
+      <w:r>
+        <w:t xml:space="preserve">        return </w:t>
+      </w:r>
+      <w:proofErr w:type="spellStart"/>
+      <w:r>
+        <w:t>len</w:t>
+      </w:r>
+      <w:proofErr w:type="spellEnd"/>
+      <w:r>
+        <w:t>(</w:t>
+      </w:r>
+      <w:proofErr w:type="spellStart"/>
+      <w:r>
+        <w:t>self.authors</w:t>
+      </w:r>
+      <w:proofErr w:type="spellEnd"/>
+      <w:r>
+        <w:t>)</w:t>
       </w:r>
     </w:p>
     <w:p/>
     <w:p>
       <w:r>
-        <w:t xml:space="preserve">    def get_number_of_commit_by_author(self, author):</w:t>
-      </w:r>
-    </w:p>
-    <w:p>
-      <w:r>
-        <w:t xml:space="preserve">        return self.authors[author]</w:t>
+        <w:t xml:space="preserve">    def </w:t>
+      </w:r>
+      <w:proofErr w:type="spellStart"/>
+      <w:r>
+        <w:t>get_number_of_commit_by_author</w:t>
+      </w:r>
+      <w:proofErr w:type="spellEnd"/>
+      <w:r>
+        <w:t>(self, author):</w:t>
+      </w:r>
+    </w:p>
+    <w:p>
+      <w:r>
+        <w:t xml:space="preserve">        return </w:t>
+      </w:r>
+      <w:proofErr w:type="spellStart"/>
+      <w:r>
+        <w:t>self.authors</w:t>
+      </w:r>
+      <w:proofErr w:type="spellEnd"/>
+      <w:r>
+        <w:t>[author]</w:t>
       </w:r>
     </w:p>
     <w:p/>
@@ -2021,33 +2720,89 @@
     </w:p>
     <w:p>
       <w:r>
-        <w:t xml:space="preserve">    fname = 'changes_python.log'</w:t>
-      </w:r>
-    </w:p>
-    <w:p>
-      <w:r>
-        <w:t xml:space="preserve">    changes = ChangeProcessor(fname)</w:t>
+        <w:t xml:space="preserve">    </w:t>
+      </w:r>
+      <w:proofErr w:type="spellStart"/>
+      <w:r>
+        <w:t>fname</w:t>
+      </w:r>
+      <w:proofErr w:type="spellEnd"/>
+      <w:r>
+        <w:t xml:space="preserve"> = 'changes_python.log'</w:t>
+      </w:r>
+    </w:p>
+    <w:p>
+      <w:r>
+        <w:t xml:space="preserve">    changes = </w:t>
+      </w:r>
+      <w:proofErr w:type="spellStart"/>
+      <w:r>
+        <w:t>ChangeProcessor</w:t>
+      </w:r>
+      <w:proofErr w:type="spellEnd"/>
+      <w:r>
+        <w:t>(</w:t>
+      </w:r>
+      <w:proofErr w:type="spellStart"/>
+      <w:r>
+        <w:t>fname</w:t>
+      </w:r>
+      <w:proofErr w:type="spellEnd"/>
+      <w:r>
+        <w:t>)</w:t>
       </w:r>
     </w:p>
     <w:p/>
     <w:p>
       <w:r>
-        <w:t xml:space="preserve">    #print(changes.commits)</w:t>
-      </w:r>
-    </w:p>
-    <w:p>
-      <w:r>
-        <w:t xml:space="preserve">    #print(changes.authors)</w:t>
-      </w:r>
-    </w:p>
-    <w:p>
-      <w:r>
-        <w:t xml:space="preserve">    #print(changes.get_author(5))</w:t>
-      </w:r>
-    </w:p>
-    <w:p>
-      <w:r>
-        <w:t xml:space="preserve">    #print(changes.get_comment(102))</w:t>
+        <w:t xml:space="preserve">    #print(</w:t>
+      </w:r>
+      <w:proofErr w:type="spellStart"/>
+      <w:r>
+        <w:t>changes.commits</w:t>
+      </w:r>
+      <w:proofErr w:type="spellEnd"/>
+      <w:r>
+        <w:t>)</w:t>
+      </w:r>
+    </w:p>
+    <w:p>
+      <w:r>
+        <w:t xml:space="preserve">    #print(</w:t>
+      </w:r>
+      <w:proofErr w:type="spellStart"/>
+      <w:r>
+        <w:t>changes.authors</w:t>
+      </w:r>
+      <w:proofErr w:type="spellEnd"/>
+      <w:r>
+        <w:t>)</w:t>
+      </w:r>
+    </w:p>
+    <w:p>
+      <w:r>
+        <w:t xml:space="preserve">    #print(</w:t>
+      </w:r>
+      <w:proofErr w:type="spellStart"/>
+      <w:r>
+        <w:t>changes.get_author</w:t>
+      </w:r>
+      <w:proofErr w:type="spellEnd"/>
+      <w:r>
+        <w:t>(5))</w:t>
+      </w:r>
+    </w:p>
+    <w:p>
+      <w:r>
+        <w:t xml:space="preserve">    #print(</w:t>
+      </w:r>
+      <w:proofErr w:type="spellStart"/>
+      <w:r>
+        <w:t>changes.get_comment</w:t>
+      </w:r>
+      <w:proofErr w:type="spellEnd"/>
+      <w:r>
+        <w:t>(102))</w:t>
       </w:r>
     </w:p>
     <w:p/>
@@ -2065,28 +2820,45 @@
         <w:t xml:space="preserve">Appendix </w:t>
       </w:r>
       <w:r>
-        <w:t>2</w:t>
-      </w:r>
-      <w:r>
-        <w:t xml:space="preserve">: </w:t>
-      </w:r>
-      <w:r>
-        <w:t xml:space="preserve">test_changes </w:t>
-      </w:r>
-      <w:r>
-        <w:t>code</w:t>
+        <w:t xml:space="preserve">2: </w:t>
+      </w:r>
+      <w:proofErr w:type="spellStart"/>
+      <w:r>
+        <w:t>test_changes</w:t>
+      </w:r>
+      <w:proofErr w:type="spellEnd"/>
+      <w:r>
+        <w:t xml:space="preserve"> code</w:t>
       </w:r>
     </w:p>
     <w:p/>
     <w:p>
       <w:r>
-        <w:t>import unittest</w:t>
-      </w:r>
-    </w:p>
-    <w:p>
-      <w:r>
-        <w:t>from change_processor import ChangeProcessor</w:t>
-      </w:r>
+        <w:t xml:space="preserve">import </w:t>
+      </w:r>
+      <w:proofErr w:type="spellStart"/>
+      <w:r>
+        <w:t>unittest</w:t>
+      </w:r>
+      <w:proofErr w:type="spellEnd"/>
+    </w:p>
+    <w:p>
+      <w:r>
+        <w:t xml:space="preserve">from </w:t>
+      </w:r>
+      <w:proofErr w:type="spellStart"/>
+      <w:r>
+        <w:t>change_processor</w:t>
+      </w:r>
+      <w:proofErr w:type="spellEnd"/>
+      <w:r>
+        <w:t xml:space="preserve"> import </w:t>
+      </w:r>
+      <w:proofErr w:type="spellStart"/>
+      <w:r>
+        <w:t>ChangeProcessor</w:t>
+      </w:r>
+      <w:proofErr w:type="spellEnd"/>
     </w:p>
     <w:p/>
     <w:p>
@@ -2096,28 +2868,84 @@
     </w:p>
     <w:p>
       <w:r>
-        <w:t>class TestChanges(unittest.TestCase):</w:t>
+        <w:t xml:space="preserve">class </w:t>
+      </w:r>
+      <w:proofErr w:type="spellStart"/>
+      <w:r>
+        <w:t>TestChanges</w:t>
+      </w:r>
+      <w:proofErr w:type="spellEnd"/>
+      <w:r>
+        <w:t>(</w:t>
+      </w:r>
+      <w:proofErr w:type="spellStart"/>
+      <w:r>
+        <w:t>unittest.TestCase</w:t>
+      </w:r>
+      <w:proofErr w:type="spellEnd"/>
+      <w:r>
+        <w:t>):</w:t>
       </w:r>
     </w:p>
     <w:p/>
     <w:p>
       <w:r>
-        <w:t xml:space="preserve">    def setUp(self):</w:t>
-      </w:r>
-    </w:p>
-    <w:p>
-      <w:r>
-        <w:t xml:space="preserve">        self.change_processor = ChangeProcessor('test_changes_1.txt')</w:t>
-      </w:r>
-    </w:p>
-    <w:p>
-      <w:r>
-        <w:t xml:space="preserve">        self.change_processor2 = ChangeProcessor('test_changes_2.txt')</w:t>
-      </w:r>
-    </w:p>
-    <w:p>
-      <w:r>
-        <w:t xml:space="preserve">        self.change_processor3 = ChangeProcessor('changes_python.log')</w:t>
+        <w:t xml:space="preserve">    def </w:t>
+      </w:r>
+      <w:proofErr w:type="spellStart"/>
+      <w:r>
+        <w:t>setUp</w:t>
+      </w:r>
+      <w:proofErr w:type="spellEnd"/>
+      <w:r>
+        <w:t>(self):</w:t>
+      </w:r>
+    </w:p>
+    <w:p>
+      <w:r>
+        <w:t xml:space="preserve">        </w:t>
+      </w:r>
+      <w:proofErr w:type="spellStart"/>
+      <w:r>
+        <w:t>self.change_processor</w:t>
+      </w:r>
+      <w:proofErr w:type="spellEnd"/>
+      <w:r>
+        <w:t xml:space="preserve"> = </w:t>
+      </w:r>
+      <w:proofErr w:type="spellStart"/>
+      <w:r>
+        <w:t>ChangeProcessor</w:t>
+      </w:r>
+      <w:proofErr w:type="spellEnd"/>
+      <w:r>
+        <w:t>('test_changes_1.txt')</w:t>
+      </w:r>
+    </w:p>
+    <w:p>
+      <w:r>
+        <w:t xml:space="preserve">        self.change_processor2 = </w:t>
+      </w:r>
+      <w:proofErr w:type="spellStart"/>
+      <w:r>
+        <w:t>ChangeProcessor</w:t>
+      </w:r>
+      <w:proofErr w:type="spellEnd"/>
+      <w:r>
+        <w:t>('test_changes_2.txt')</w:t>
+      </w:r>
+    </w:p>
+    <w:p>
+      <w:r>
+        <w:t xml:space="preserve">        self.change_processor3 = </w:t>
+      </w:r>
+      <w:proofErr w:type="spellStart"/>
+      <w:r>
+        <w:t>ChangeProcessor</w:t>
+      </w:r>
+      <w:proofErr w:type="spellEnd"/>
+      <w:r>
+        <w:t>('changes_python.log')</w:t>
       </w:r>
     </w:p>
     <w:p/>
@@ -2128,37 +2956,101 @@
     </w:p>
     <w:p>
       <w:r>
-        <w:t xml:space="preserve">    def test_changes_length_of_data(self):</w:t>
-      </w:r>
-    </w:p>
-    <w:p>
-      <w:r>
-        <w:t xml:space="preserve">        result = len(self.change_processor.data)</w:t>
-      </w:r>
-    </w:p>
-    <w:p>
-      <w:r>
-        <w:t xml:space="preserve">        self.assertEqual(10, result)</w:t>
-      </w:r>
-    </w:p>
-    <w:p>
-      <w:r>
-        <w:t xml:space="preserve">        result = len(self.change_processor2.data)</w:t>
-      </w:r>
-    </w:p>
-    <w:p>
-      <w:r>
-        <w:t xml:space="preserve">        self.assertEqual(99, result)</w:t>
-      </w:r>
-    </w:p>
-    <w:p>
-      <w:r>
-        <w:t xml:space="preserve">        result = len(self.change_processor3.data)</w:t>
-      </w:r>
-    </w:p>
-    <w:p>
-      <w:r>
-        <w:t xml:space="preserve">        self.assertEqual(5255, result)</w:t>
+        <w:t xml:space="preserve">    def </w:t>
+      </w:r>
+      <w:proofErr w:type="spellStart"/>
+      <w:r>
+        <w:t>test_changes_length_of_data</w:t>
+      </w:r>
+      <w:proofErr w:type="spellEnd"/>
+      <w:r>
+        <w:t>(self):</w:t>
+      </w:r>
+    </w:p>
+    <w:p>
+      <w:r>
+        <w:t xml:space="preserve">        result = </w:t>
+      </w:r>
+      <w:proofErr w:type="spellStart"/>
+      <w:r>
+        <w:t>len</w:t>
+      </w:r>
+      <w:proofErr w:type="spellEnd"/>
+      <w:r>
+        <w:t>(</w:t>
+      </w:r>
+      <w:proofErr w:type="spellStart"/>
+      <w:r>
+        <w:t>self.change_processor.data</w:t>
+      </w:r>
+      <w:proofErr w:type="spellEnd"/>
+      <w:r>
+        <w:t>)</w:t>
+      </w:r>
+    </w:p>
+    <w:p>
+      <w:r>
+        <w:t xml:space="preserve">        </w:t>
+      </w:r>
+      <w:proofErr w:type="spellStart"/>
+      <w:r>
+        <w:t>self.assertEqual</w:t>
+      </w:r>
+      <w:proofErr w:type="spellEnd"/>
+      <w:r>
+        <w:t>(10, result)</w:t>
+      </w:r>
+    </w:p>
+    <w:p>
+      <w:r>
+        <w:t xml:space="preserve">        result = </w:t>
+      </w:r>
+      <w:proofErr w:type="spellStart"/>
+      <w:r>
+        <w:t>len</w:t>
+      </w:r>
+      <w:proofErr w:type="spellEnd"/>
+      <w:r>
+        <w:t>(self.change_processor2.data)</w:t>
+      </w:r>
+    </w:p>
+    <w:p>
+      <w:r>
+        <w:t xml:space="preserve">        </w:t>
+      </w:r>
+      <w:proofErr w:type="spellStart"/>
+      <w:r>
+        <w:t>self.assertEqual</w:t>
+      </w:r>
+      <w:proofErr w:type="spellEnd"/>
+      <w:r>
+        <w:t>(99, result)</w:t>
+      </w:r>
+    </w:p>
+    <w:p>
+      <w:r>
+        <w:t xml:space="preserve">        result = </w:t>
+      </w:r>
+      <w:proofErr w:type="spellStart"/>
+      <w:r>
+        <w:t>len</w:t>
+      </w:r>
+      <w:proofErr w:type="spellEnd"/>
+      <w:r>
+        <w:t>(self.change_processor3.data)</w:t>
+      </w:r>
+    </w:p>
+    <w:p>
+      <w:r>
+        <w:t xml:space="preserve">        </w:t>
+      </w:r>
+      <w:proofErr w:type="spellStart"/>
+      <w:r>
+        <w:t>self.assertEqual</w:t>
+      </w:r>
+      <w:proofErr w:type="spellEnd"/>
+      <w:r>
+        <w:t>(5255, result)</w:t>
       </w:r>
     </w:p>
     <w:p/>
@@ -2169,7 +3061,15 @@
     </w:p>
     <w:p>
       <w:r>
-        <w:t xml:space="preserve">    def test_changes_get_number_of_commit_by_author(self):</w:t>
+        <w:t xml:space="preserve">    def </w:t>
+      </w:r>
+      <w:proofErr w:type="spellStart"/>
+      <w:r>
+        <w:t>test_changes_get_number_of_commit_by_author</w:t>
+      </w:r>
+      <w:proofErr w:type="spellEnd"/>
+      <w:r>
+        <w:t>(self):</w:t>
       </w:r>
     </w:p>
     <w:p>
@@ -2179,7 +3079,15 @@
     </w:p>
     <w:p>
       <w:r>
-        <w:t xml:space="preserve">        self.assertEqual(191, result)</w:t>
+        <w:t xml:space="preserve">        </w:t>
+      </w:r>
+      <w:proofErr w:type="spellStart"/>
+      <w:r>
+        <w:t>self.assertEqual</w:t>
+      </w:r>
+      <w:proofErr w:type="spellEnd"/>
+      <w:r>
+        <w:t>(191, result)</w:t>
       </w:r>
     </w:p>
     <w:p/>
@@ -2191,18 +3099,42 @@
     </w:p>
     <w:p>
       <w:r>
-        <w:t xml:space="preserve">    def test_changes_number_of_authors(self):</w:t>
-      </w:r>
-    </w:p>
-    <w:p>
-      <w:r>
-        <w:t xml:space="preserve">        result = self.change_processor.get_number_of_authors()</w:t>
+        <w:t xml:space="preserve">    def </w:t>
+      </w:r>
+      <w:proofErr w:type="spellStart"/>
+      <w:r>
+        <w:t>test_changes_number_of_authors</w:t>
+      </w:r>
+      <w:proofErr w:type="spellEnd"/>
+      <w:r>
+        <w:t>(self):</w:t>
+      </w:r>
+    </w:p>
+    <w:p>
+      <w:r>
+        <w:t xml:space="preserve">        result = </w:t>
+      </w:r>
+      <w:proofErr w:type="spellStart"/>
+      <w:r>
+        <w:t>self.change_processor.get_number_of_authors</w:t>
+      </w:r>
+      <w:proofErr w:type="spellEnd"/>
+      <w:r>
+        <w:t>()</w:t>
       </w:r>
     </w:p>
     <w:p>
       <w:r>
         <w:lastRenderedPageBreak/>
-        <w:t xml:space="preserve">        self.assertEqual(1, result)</w:t>
+        <w:t xml:space="preserve">        </w:t>
+      </w:r>
+      <w:proofErr w:type="spellStart"/>
+      <w:r>
+        <w:t>self.assertEqual</w:t>
+      </w:r>
+      <w:proofErr w:type="spellEnd"/>
+      <w:r>
+        <w:t>(1, result)</w:t>
       </w:r>
     </w:p>
     <w:p>
@@ -2212,7 +3144,15 @@
     </w:p>
     <w:p>
       <w:r>
-        <w:t xml:space="preserve">        self.assertEqual(3, result)</w:t>
+        <w:t xml:space="preserve">        </w:t>
+      </w:r>
+      <w:proofErr w:type="spellStart"/>
+      <w:r>
+        <w:t>self.assertEqual</w:t>
+      </w:r>
+      <w:proofErr w:type="spellEnd"/>
+      <w:r>
+        <w:t>(3, result)</w:t>
       </w:r>
     </w:p>
     <w:p>
@@ -2222,7 +3162,15 @@
     </w:p>
     <w:p>
       <w:r>
-        <w:t xml:space="preserve">        self.assertEqual(10, result)</w:t>
+        <w:t xml:space="preserve">        </w:t>
+      </w:r>
+      <w:proofErr w:type="spellStart"/>
+      <w:r>
+        <w:t>self.assertEqual</w:t>
+      </w:r>
+      <w:proofErr w:type="spellEnd"/>
+      <w:r>
+        <w:t>(10, result)</w:t>
       </w:r>
     </w:p>
     <w:p/>
@@ -2233,17 +3181,41 @@
     </w:p>
     <w:p>
       <w:r>
-        <w:t xml:space="preserve">    def test_changes_number_of_commits(self):</w:t>
-      </w:r>
-    </w:p>
-    <w:p>
-      <w:r>
-        <w:t xml:space="preserve">        result = self.change_processor.get_number_of_commits()</w:t>
-      </w:r>
-    </w:p>
-    <w:p>
-      <w:r>
-        <w:t xml:space="preserve">        self.assertEqual(1, result)</w:t>
+        <w:t xml:space="preserve">    def </w:t>
+      </w:r>
+      <w:proofErr w:type="spellStart"/>
+      <w:r>
+        <w:t>test_changes_number_of_commits</w:t>
+      </w:r>
+      <w:proofErr w:type="spellEnd"/>
+      <w:r>
+        <w:t>(self):</w:t>
+      </w:r>
+    </w:p>
+    <w:p>
+      <w:r>
+        <w:t xml:space="preserve">        result = </w:t>
+      </w:r>
+      <w:proofErr w:type="spellStart"/>
+      <w:r>
+        <w:t>self.change_processor.get_number_of_commits</w:t>
+      </w:r>
+      <w:proofErr w:type="spellEnd"/>
+      <w:r>
+        <w:t>()</w:t>
+      </w:r>
+    </w:p>
+    <w:p>
+      <w:r>
+        <w:t xml:space="preserve">        </w:t>
+      </w:r>
+      <w:proofErr w:type="spellStart"/>
+      <w:r>
+        <w:t>self.assertEqual</w:t>
+      </w:r>
+      <w:proofErr w:type="spellEnd"/>
+      <w:r>
+        <w:t>(1, result)</w:t>
       </w:r>
     </w:p>
     <w:p>
@@ -2253,7 +3225,15 @@
     </w:p>
     <w:p>
       <w:r>
-        <w:t xml:space="preserve">        self.assertEqual(9, result)</w:t>
+        <w:t xml:space="preserve">        </w:t>
+      </w:r>
+      <w:proofErr w:type="spellStart"/>
+      <w:r>
+        <w:t>self.assertEqual</w:t>
+      </w:r>
+      <w:proofErr w:type="spellEnd"/>
+      <w:r>
+        <w:t>(9, result)</w:t>
       </w:r>
     </w:p>
     <w:p>
@@ -2263,7 +3243,15 @@
     </w:p>
     <w:p>
       <w:r>
-        <w:t xml:space="preserve">        self.assertEqual(422, result)</w:t>
+        <w:t xml:space="preserve">        </w:t>
+      </w:r>
+      <w:proofErr w:type="spellStart"/>
+      <w:r>
+        <w:t>self.assertEqual</w:t>
+      </w:r>
+      <w:proofErr w:type="spellEnd"/>
+      <w:r>
+        <w:t>(422, result)</w:t>
       </w:r>
     </w:p>
     <w:p/>
@@ -2274,17 +3262,49 @@
     </w:p>
     <w:p>
       <w:r>
-        <w:t xml:space="preserve">    def test_changes_get_author(self):</w:t>
-      </w:r>
-    </w:p>
-    <w:p>
-      <w:r>
-        <w:t xml:space="preserve">        result = self.change_processor.get_author(0)</w:t>
-      </w:r>
-    </w:p>
-    <w:p>
-      <w:r>
-        <w:t xml:space="preserve">        self.assertEqual('viacheslav.vdovenko', result)</w:t>
+        <w:t xml:space="preserve">    def </w:t>
+      </w:r>
+      <w:proofErr w:type="spellStart"/>
+      <w:r>
+        <w:t>test_changes_get_author</w:t>
+      </w:r>
+      <w:proofErr w:type="spellEnd"/>
+      <w:r>
+        <w:t>(self):</w:t>
+      </w:r>
+    </w:p>
+    <w:p>
+      <w:r>
+        <w:t xml:space="preserve">        result = </w:t>
+      </w:r>
+      <w:proofErr w:type="spellStart"/>
+      <w:r>
+        <w:t>self.change_processor.get_author</w:t>
+      </w:r>
+      <w:proofErr w:type="spellEnd"/>
+      <w:r>
+        <w:t>(0)</w:t>
+      </w:r>
+    </w:p>
+    <w:p>
+      <w:r>
+        <w:t xml:space="preserve">        </w:t>
+      </w:r>
+      <w:proofErr w:type="spellStart"/>
+      <w:r>
+        <w:t>self.assertEqual</w:t>
+      </w:r>
+      <w:proofErr w:type="spellEnd"/>
+      <w:r>
+        <w:t>('</w:t>
+      </w:r>
+      <w:proofErr w:type="spellStart"/>
+      <w:r>
+        <w:t>viacheslav.vdovenko</w:t>
+      </w:r>
+      <w:proofErr w:type="spellEnd"/>
+      <w:r>
+        <w:t>', result)</w:t>
       </w:r>
     </w:p>
     <w:p>
@@ -2294,7 +3314,15 @@
     </w:p>
     <w:p>
       <w:r>
-        <w:t xml:space="preserve">        self.assertEqual('vnai0001', result)</w:t>
+        <w:t xml:space="preserve">        </w:t>
+      </w:r>
+      <w:proofErr w:type="spellStart"/>
+      <w:r>
+        <w:t>self.assertEqual</w:t>
+      </w:r>
+      <w:proofErr w:type="spellEnd"/>
+      <w:r>
+        <w:t>('vnai0001', result)</w:t>
       </w:r>
     </w:p>
     <w:p>
@@ -2304,7 +3332,15 @@
     </w:p>
     <w:p>
       <w:r>
-        <w:t xml:space="preserve">        self.assertEqual('Thomas', result)</w:t>
+        <w:t xml:space="preserve">        </w:t>
+      </w:r>
+      <w:proofErr w:type="spellStart"/>
+      <w:r>
+        <w:t>self.assertEqual</w:t>
+      </w:r>
+      <w:proofErr w:type="spellEnd"/>
+      <w:r>
+        <w:t>('Thomas', result)</w:t>
       </w:r>
     </w:p>
     <w:p/>
@@ -2315,7 +3351,15 @@
     </w:p>
     <w:p>
       <w:r>
-        <w:t xml:space="preserve">    def test_changes_get_revision(self):</w:t>
+        <w:t xml:space="preserve">    def </w:t>
+      </w:r>
+      <w:proofErr w:type="spellStart"/>
+      <w:r>
+        <w:t>test_changes_get_revision</w:t>
+      </w:r>
+      <w:proofErr w:type="spellEnd"/>
+      <w:r>
+        <w:t>(self):</w:t>
       </w:r>
     </w:p>
     <w:p>
@@ -2325,7 +3369,15 @@
     </w:p>
     <w:p>
       <w:r>
-        <w:t xml:space="preserve">        self.assertEqual('r1491146', result)</w:t>
+        <w:t xml:space="preserve">        </w:t>
+      </w:r>
+      <w:proofErr w:type="spellStart"/>
+      <w:r>
+        <w:t>self.assertEqual</w:t>
+      </w:r>
+      <w:proofErr w:type="spellEnd"/>
+      <w:r>
+        <w:t>('r1491146', result)</w:t>
       </w:r>
     </w:p>
     <w:p/>
@@ -2337,7 +3389,15 @@
     <w:p>
       <w:r>
         <w:lastRenderedPageBreak/>
-        <w:t xml:space="preserve">    def test_changes_get_date(self):</w:t>
+        <w:t xml:space="preserve">    def </w:t>
+      </w:r>
+      <w:proofErr w:type="spellStart"/>
+      <w:r>
+        <w:t>test_changes_get_date</w:t>
+      </w:r>
+      <w:proofErr w:type="spellEnd"/>
+      <w:r>
+        <w:t>(self):</w:t>
       </w:r>
     </w:p>
     <w:p>
@@ -2347,7 +3407,15 @@
     </w:p>
     <w:p>
       <w:r>
-        <w:t xml:space="preserve">        self.assertEqual('2015-07-13 09:21:48 +0100 (Mon, 13 Jul 2015)', result)</w:t>
+        <w:t xml:space="preserve">        </w:t>
+      </w:r>
+      <w:proofErr w:type="spellStart"/>
+      <w:r>
+        <w:t>self.assertEqual</w:t>
+      </w:r>
+      <w:proofErr w:type="spellEnd"/>
+      <w:r>
+        <w:t>('2015-07-13 09:21:48 +0100 (Mon, 13 Jul 2015)', result)</w:t>
       </w:r>
     </w:p>
     <w:p/>
@@ -2358,17 +3426,41 @@
     </w:p>
     <w:p>
       <w:r>
-        <w:t xml:space="preserve">    def test_changes_get_comment(self):</w:t>
-      </w:r>
-    </w:p>
-    <w:p>
-      <w:r>
-        <w:t xml:space="preserve">        result = self.change_processor.get_comment(0)</w:t>
-      </w:r>
-    </w:p>
-    <w:p>
-      <w:r>
-        <w:t xml:space="preserve">        self.assertEqual(['Renamed folder to the correct name'], result)</w:t>
+        <w:t xml:space="preserve">    def </w:t>
+      </w:r>
+      <w:proofErr w:type="spellStart"/>
+      <w:r>
+        <w:t>test_changes_get_comment</w:t>
+      </w:r>
+      <w:proofErr w:type="spellEnd"/>
+      <w:r>
+        <w:t>(self):</w:t>
+      </w:r>
+    </w:p>
+    <w:p>
+      <w:r>
+        <w:t xml:space="preserve">        result = </w:t>
+      </w:r>
+      <w:proofErr w:type="spellStart"/>
+      <w:r>
+        <w:t>self.change_processor.get_comment</w:t>
+      </w:r>
+      <w:proofErr w:type="spellEnd"/>
+      <w:r>
+        <w:t>(0)</w:t>
+      </w:r>
+    </w:p>
+    <w:p>
+      <w:r>
+        <w:t xml:space="preserve">        </w:t>
+      </w:r>
+      <w:proofErr w:type="spellStart"/>
+      <w:r>
+        <w:t>self.assertEqual</w:t>
+      </w:r>
+      <w:proofErr w:type="spellEnd"/>
+      <w:r>
+        <w:t>(['Renamed folder to the correct name'], result)</w:t>
       </w:r>
     </w:p>
     <w:p>
@@ -2378,7 +3470,47 @@
     </w:p>
     <w:p>
       <w:r>
-        <w:t xml:space="preserve">        self.assertEqual(['Chnaged jira url to htps'], result)</w:t>
+        <w:t xml:space="preserve">        </w:t>
+      </w:r>
+      <w:proofErr w:type="spellStart"/>
+      <w:r>
+        <w:t>self.assertEqual</w:t>
+      </w:r>
+      <w:proofErr w:type="spellEnd"/>
+      <w:r>
+        <w:t>(['</w:t>
+      </w:r>
+      <w:proofErr w:type="spellStart"/>
+      <w:r>
+        <w:t>Chnaged</w:t>
+      </w:r>
+      <w:proofErr w:type="spellEnd"/>
+      <w:r>
+        <w:t xml:space="preserve"> </w:t>
+      </w:r>
+      <w:proofErr w:type="spellStart"/>
+      <w:r>
+        <w:t>jira</w:t>
+      </w:r>
+      <w:proofErr w:type="spellEnd"/>
+      <w:r>
+        <w:t xml:space="preserve"> </w:t>
+      </w:r>
+      <w:proofErr w:type="spellStart"/>
+      <w:r>
+        <w:t>url</w:t>
+      </w:r>
+      <w:proofErr w:type="spellEnd"/>
+      <w:r>
+        <w:t xml:space="preserve"> to </w:t>
+      </w:r>
+      <w:proofErr w:type="spellStart"/>
+      <w:r>
+        <w:t>htps</w:t>
+      </w:r>
+      <w:proofErr w:type="spellEnd"/>
+      <w:r>
+        <w:t>'], result)</w:t>
       </w:r>
     </w:p>
     <w:p>
@@ -2388,7 +3520,31 @@
     </w:p>
     <w:p>
       <w:r>
-        <w:t xml:space="preserve">        self.assertEqual(['Removed unused webview.plan.management and webview_plan_management properties'], result)</w:t>
+        <w:t xml:space="preserve">        </w:t>
+      </w:r>
+      <w:proofErr w:type="spellStart"/>
+      <w:r>
+        <w:t>self.assertEqual</w:t>
+      </w:r>
+      <w:proofErr w:type="spellEnd"/>
+      <w:r>
+        <w:t xml:space="preserve">(['Removed unused </w:t>
+      </w:r>
+      <w:proofErr w:type="spellStart"/>
+      <w:r>
+        <w:t>webview.plan.management</w:t>
+      </w:r>
+      <w:proofErr w:type="spellEnd"/>
+      <w:r>
+        <w:t xml:space="preserve"> and </w:t>
+      </w:r>
+      <w:proofErr w:type="spellStart"/>
+      <w:r>
+        <w:t>webview_plan_management</w:t>
+      </w:r>
+      <w:proofErr w:type="spellEnd"/>
+      <w:r>
+        <w:t xml:space="preserve"> properties'], result)</w:t>
       </w:r>
     </w:p>
     <w:p>
@@ -2398,7 +3554,15 @@
     </w:p>
     <w:p>
       <w:r>
-        <w:t xml:space="preserve">        self.assertEqual(['Renamed folder to the correct name'], result)</w:t>
+        <w:t xml:space="preserve">        </w:t>
+      </w:r>
+      <w:proofErr w:type="spellStart"/>
+      <w:r>
+        <w:t>self.assertEqual</w:t>
+      </w:r>
+      <w:proofErr w:type="spellEnd"/>
+      <w:r>
+        <w:t>(['Renamed folder to the correct name'], result)</w:t>
       </w:r>
     </w:p>
     <w:p/>
@@ -2409,7 +3573,15 @@
     </w:p>
     <w:p>
       <w:r>
-        <w:t xml:space="preserve">    def test_changes_get_number_of_comment_lines(self):</w:t>
+        <w:t xml:space="preserve">    def </w:t>
+      </w:r>
+      <w:proofErr w:type="spellStart"/>
+      <w:r>
+        <w:t>test_changes_get_number_of_comment_lines</w:t>
+      </w:r>
+      <w:proofErr w:type="spellEnd"/>
+      <w:r>
+        <w:t>(self):</w:t>
       </w:r>
     </w:p>
     <w:p>
@@ -2419,7 +3591,15 @@
     </w:p>
     <w:p>
       <w:r>
-        <w:t xml:space="preserve">        self.assertEqual('1 line', result)</w:t>
+        <w:t xml:space="preserve">        </w:t>
+      </w:r>
+      <w:proofErr w:type="spellStart"/>
+      <w:r>
+        <w:t>self.assertEqual</w:t>
+      </w:r>
+      <w:proofErr w:type="spellEnd"/>
+      <w:r>
+        <w:t>('1 line', result)</w:t>
       </w:r>
     </w:p>
     <w:p/>
@@ -2430,7 +3610,15 @@
     </w:p>
     <w:p>
       <w:r>
-        <w:t xml:space="preserve">    def test_changes_get_file_changes(self):</w:t>
+        <w:t xml:space="preserve">    def </w:t>
+      </w:r>
+      <w:proofErr w:type="spellStart"/>
+      <w:r>
+        <w:t>test_changes_get_file_changes</w:t>
+      </w:r>
+      <w:proofErr w:type="spellEnd"/>
+      <w:r>
+        <w:t>(self):</w:t>
       </w:r>
     </w:p>
     <w:p>
@@ -2440,7 +3628,15 @@
     </w:p>
     <w:p>
       <w:r>
-        <w:t xml:space="preserve">        self.assertEqual(['Changed paths:',\</w:t>
+        <w:t xml:space="preserve">        </w:t>
+      </w:r>
+      <w:proofErr w:type="spellStart"/>
+      <w:r>
+        <w:t>self.assertEqual</w:t>
+      </w:r>
+      <w:proofErr w:type="spellEnd"/>
+      <w:r>
+        <w:t>(['Changed paths:',\</w:t>
       </w:r>
     </w:p>
     <w:p>
@@ -2461,7 +3657,15 @@
     </w:p>
     <w:p>
       <w:r>
-        <w:t xml:space="preserve">    unittest.main()</w:t>
+        <w:t xml:space="preserve">    </w:t>
+      </w:r>
+      <w:proofErr w:type="spellStart"/>
+      <w:r>
+        <w:t>unittest.main</w:t>
+      </w:r>
+      <w:proofErr w:type="spellEnd"/>
+      <w:r>
+        <w:t>()</w:t>
       </w:r>
       <w:r>
         <w:br w:type="page"/>
@@ -2473,16 +3677,15 @@
       </w:pPr>
       <w:r>
         <w:lastRenderedPageBreak/>
-        <w:t>Appendix 3</w:t>
-      </w:r>
-      <w:r>
-        <w:t xml:space="preserve"> : </w:t>
-      </w:r>
-      <w:r>
-        <w:t xml:space="preserve">analyse_in_r.R </w:t>
-      </w:r>
-      <w:r>
-        <w:t>code</w:t>
+        <w:t xml:space="preserve">Appendix 3 : </w:t>
+      </w:r>
+      <w:proofErr w:type="spellStart"/>
+      <w:r>
+        <w:t>analyse_in_r.R</w:t>
+      </w:r>
+      <w:proofErr w:type="spellEnd"/>
+      <w:r>
+        <w:t xml:space="preserve"> code</w:t>
       </w:r>
     </w:p>
     <w:p/>
@@ -2493,14 +3696,27 @@
     </w:p>
     <w:p/>
     <w:p>
-      <w:r>
-        <w:t xml:space="preserve">setwd("C:/Users/macan/programming_for_big_data_10349393/CA4") </w:t>
+      <w:proofErr w:type="spellStart"/>
+      <w:r>
+        <w:t>setwd</w:t>
+      </w:r>
+      <w:proofErr w:type="spellEnd"/>
+      <w:r>
+        <w:t xml:space="preserve">("C:/Users/macan/programming_for_big_data_10349393/CA4") </w:t>
       </w:r>
     </w:p>
     <w:p/>
     <w:p>
       <w:r>
-        <w:t>####### end wd #############</w:t>
+        <w:t xml:space="preserve">####### end </w:t>
+      </w:r>
+      <w:proofErr w:type="spellStart"/>
+      <w:r>
+        <w:t>wd</w:t>
+      </w:r>
+      <w:proofErr w:type="spellEnd"/>
+      <w:r>
+        <w:t xml:space="preserve"> #############</w:t>
       </w:r>
     </w:p>
     <w:p/>
@@ -2515,8 +3731,21 @@
       </w:r>
     </w:p>
     <w:p>
-      <w:r>
-        <w:t>dat &lt;- read.csv(file="ttest.csv", sep=",", header = F)</w:t>
+      <w:proofErr w:type="spellStart"/>
+      <w:r>
+        <w:t>dat</w:t>
+      </w:r>
+      <w:proofErr w:type="spellEnd"/>
+      <w:r>
+        <w:t xml:space="preserve"> &lt;- read.csv(file="ttest.csv", </w:t>
+      </w:r>
+      <w:proofErr w:type="spellStart"/>
+      <w:r>
+        <w:t>sep</w:t>
+      </w:r>
+      <w:proofErr w:type="spellEnd"/>
+      <w:r>
+        <w:t>=",", header = F)</w:t>
       </w:r>
     </w:p>
     <w:p>
@@ -2526,7 +3755,31 @@
     </w:p>
     <w:p>
       <w:r>
-        <w:t>names(dat) &lt;- c("Revision", "Author", "Timestamp","Lines in Comment","Commits","Comment")</w:t>
+        <w:t>names(</w:t>
+      </w:r>
+      <w:proofErr w:type="spellStart"/>
+      <w:r>
+        <w:t>dat</w:t>
+      </w:r>
+      <w:proofErr w:type="spellEnd"/>
+      <w:r>
+        <w:t>) &lt;- c("Revision", "Author", "</w:t>
+      </w:r>
+      <w:proofErr w:type="spellStart"/>
+      <w:r>
+        <w:t>Timestamp","Lines</w:t>
+      </w:r>
+      <w:proofErr w:type="spellEnd"/>
+      <w:r>
+        <w:t xml:space="preserve"> in </w:t>
+      </w:r>
+      <w:proofErr w:type="spellStart"/>
+      <w:r>
+        <w:t>Comment","Commits","Comment</w:t>
+      </w:r>
+      <w:proofErr w:type="spellEnd"/>
+      <w:r>
+        <w:t>")</w:t>
       </w:r>
     </w:p>
     <w:p/>
@@ -2536,24 +3789,74 @@
       </w:r>
     </w:p>
     <w:p>
-      <w:r>
-        <w:t>dat$Author &lt;- factor(gsub("/OU=Domain Control Validated/CN=svn.company.net", "Domain Control Validated", dat$Author))</w:t>
+      <w:proofErr w:type="spellStart"/>
+      <w:r>
+        <w:t>dat$Author</w:t>
+      </w:r>
+      <w:proofErr w:type="spellEnd"/>
+      <w:r>
+        <w:t xml:space="preserve"> &lt;- factor(</w:t>
+      </w:r>
+      <w:proofErr w:type="spellStart"/>
+      <w:r>
+        <w:t>gsub</w:t>
+      </w:r>
+      <w:proofErr w:type="spellEnd"/>
+      <w:r>
+        <w:t xml:space="preserve">("/OU=Domain Control Validated/CN=svn.company.net", "Domain Control Validated", </w:t>
+      </w:r>
+      <w:proofErr w:type="spellStart"/>
+      <w:r>
+        <w:t>dat$Author</w:t>
+      </w:r>
+      <w:proofErr w:type="spellEnd"/>
+      <w:r>
+        <w:t>))</w:t>
       </w:r>
     </w:p>
     <w:p/>
     <w:p>
       <w:r>
-        <w:t># some informative data about our dataframe. Helps to identify early points of analysis</w:t>
-      </w:r>
-    </w:p>
-    <w:p>
-      <w:r>
-        <w:t>str(dat)</w:t>
-      </w:r>
-    </w:p>
-    <w:p>
-      <w:r>
-        <w:t>summary(dat)</w:t>
+        <w:t xml:space="preserve"># some informative data about our </w:t>
+      </w:r>
+      <w:proofErr w:type="spellStart"/>
+      <w:r>
+        <w:t>dataframe</w:t>
+      </w:r>
+      <w:proofErr w:type="spellEnd"/>
+      <w:r>
+        <w:t>. Helps to identify early points of analysis</w:t>
+      </w:r>
+    </w:p>
+    <w:p>
+      <w:proofErr w:type="spellStart"/>
+      <w:r>
+        <w:t>str</w:t>
+      </w:r>
+      <w:proofErr w:type="spellEnd"/>
+      <w:r>
+        <w:t>(</w:t>
+      </w:r>
+      <w:proofErr w:type="spellStart"/>
+      <w:r>
+        <w:t>dat</w:t>
+      </w:r>
+      <w:proofErr w:type="spellEnd"/>
+      <w:r>
+        <w:t>)</w:t>
+      </w:r>
+    </w:p>
+    <w:p>
+      <w:r>
+        <w:t>summary(</w:t>
+      </w:r>
+      <w:proofErr w:type="spellStart"/>
+      <w:r>
+        <w:t>dat</w:t>
+      </w:r>
+      <w:proofErr w:type="spellEnd"/>
+      <w:r>
+        <w:t>)</w:t>
       </w:r>
     </w:p>
     <w:p/>
@@ -2564,19 +3867,80 @@
       </w:r>
     </w:p>
     <w:p>
-      <w:r>
-        <w:t xml:space="preserve">authors.freq &lt;- sort(table(dat$Author),decreasing = TRUE) </w:t>
+      <w:proofErr w:type="spellStart"/>
+      <w:r>
+        <w:t>authors.freq</w:t>
+      </w:r>
+      <w:proofErr w:type="spellEnd"/>
+      <w:r>
+        <w:t xml:space="preserve"> &lt;- sort(table(</w:t>
+      </w:r>
+      <w:proofErr w:type="spellStart"/>
+      <w:r>
+        <w:t>dat$Author</w:t>
+      </w:r>
+      <w:proofErr w:type="spellEnd"/>
+      <w:r>
+        <w:t xml:space="preserve">),decreasing = TRUE) </w:t>
       </w:r>
     </w:p>
     <w:p/>
     <w:p>
       <w:r>
-        <w:t># barplot with perpendicular x-axis labels. 60deg looks better, see below</w:t>
-      </w:r>
-    </w:p>
-    <w:p>
-      <w:r>
-        <w:t>#barplot(authors.freq,main="Frequency of Author revisions",ylab="Frequency",xlab="Author Name",las=3)</w:t>
+        <w:t xml:space="preserve"># </w:t>
+      </w:r>
+      <w:proofErr w:type="spellStart"/>
+      <w:r>
+        <w:t>barplot</w:t>
+      </w:r>
+      <w:proofErr w:type="spellEnd"/>
+      <w:r>
+        <w:t xml:space="preserve"> with perpendicular x-axis labels. 60deg looks better, see below</w:t>
+      </w:r>
+    </w:p>
+    <w:p>
+      <w:r>
+        <w:t>#</w:t>
+      </w:r>
+      <w:proofErr w:type="spellStart"/>
+      <w:r>
+        <w:t>barplot</w:t>
+      </w:r>
+      <w:proofErr w:type="spellEnd"/>
+      <w:r>
+        <w:t>(</w:t>
+      </w:r>
+      <w:proofErr w:type="spellStart"/>
+      <w:r>
+        <w:t>authors.freq,main</w:t>
+      </w:r>
+      <w:proofErr w:type="spellEnd"/>
+      <w:r>
+        <w:t>="Frequency of Author revisions",</w:t>
+      </w:r>
+      <w:proofErr w:type="spellStart"/>
+      <w:r>
+        <w:t>ylab</w:t>
+      </w:r>
+      <w:proofErr w:type="spellEnd"/>
+      <w:r>
+        <w:t>="Frequency",</w:t>
+      </w:r>
+      <w:proofErr w:type="spellStart"/>
+      <w:r>
+        <w:t>xlab</w:t>
+      </w:r>
+      <w:proofErr w:type="spellEnd"/>
+      <w:r>
+        <w:t xml:space="preserve">="Author </w:t>
+      </w:r>
+      <w:proofErr w:type="spellStart"/>
+      <w:r>
+        <w:t>Name",las</w:t>
+      </w:r>
+      <w:proofErr w:type="spellEnd"/>
+      <w:r>
+        <w:t>=3)</w:t>
       </w:r>
     </w:p>
     <w:p/>
@@ -2588,14 +3952,72 @@
       </w:r>
     </w:p>
     <w:p>
-      <w:r>
-        <w:t>end_point = .5 + nrow(authors.freq) + nrow(authors.freq)-1 #this is the line which does the trick (together with barplot "space = 1" parameter)</w:t>
+      <w:proofErr w:type="spellStart"/>
+      <w:r>
+        <w:t>end_point</w:t>
+      </w:r>
+      <w:proofErr w:type="spellEnd"/>
+      <w:r>
+        <w:t xml:space="preserve"> = .5 + </w:t>
+      </w:r>
+      <w:proofErr w:type="spellStart"/>
+      <w:r>
+        <w:t>nrow</w:t>
+      </w:r>
+      <w:proofErr w:type="spellEnd"/>
+      <w:r>
+        <w:t>(</w:t>
+      </w:r>
+      <w:proofErr w:type="spellStart"/>
+      <w:r>
+        <w:t>authors.freq</w:t>
+      </w:r>
+      <w:proofErr w:type="spellEnd"/>
+      <w:r>
+        <w:t xml:space="preserve">) + </w:t>
+      </w:r>
+      <w:proofErr w:type="spellStart"/>
+      <w:r>
+        <w:t>nrow</w:t>
+      </w:r>
+      <w:proofErr w:type="spellEnd"/>
+      <w:r>
+        <w:t>(</w:t>
+      </w:r>
+      <w:proofErr w:type="spellStart"/>
+      <w:r>
+        <w:t>authors.freq</w:t>
+      </w:r>
+      <w:proofErr w:type="spellEnd"/>
+      <w:r>
+        <w:t xml:space="preserve">)-1 #this is the line which does the trick (together with </w:t>
+      </w:r>
+      <w:proofErr w:type="spellStart"/>
+      <w:r>
+        <w:t>barplot</w:t>
+      </w:r>
+      <w:proofErr w:type="spellEnd"/>
+      <w:r>
+        <w:t xml:space="preserve"> "space = 1" parameter)</w:t>
       </w:r>
     </w:p>
     <w:p/>
     <w:p>
-      <w:r>
-        <w:t xml:space="preserve">barplot(authors.freq, col="grey50", </w:t>
+      <w:proofErr w:type="spellStart"/>
+      <w:r>
+        <w:t>barplot</w:t>
+      </w:r>
+      <w:proofErr w:type="spellEnd"/>
+      <w:r>
+        <w:t>(</w:t>
+      </w:r>
+      <w:proofErr w:type="spellStart"/>
+      <w:r>
+        <w:t>authors.freq</w:t>
+      </w:r>
+      <w:proofErr w:type="spellEnd"/>
+      <w:r>
+        <w:t xml:space="preserve">, col="grey50", </w:t>
       </w:r>
     </w:p>
     <w:p>
@@ -2605,17 +4027,49 @@
     </w:p>
     <w:p>
       <w:r>
-        <w:t xml:space="preserve">        ylab="Frequency", ylim=c(0,200),</w:t>
-      </w:r>
-    </w:p>
-    <w:p>
-      <w:r>
-        <w:t xml:space="preserve">        xlab = "",</w:t>
-      </w:r>
-    </w:p>
-    <w:p>
-      <w:r>
-        <w:t xml:space="preserve">        xaxt = "n",</w:t>
+        <w:t xml:space="preserve">        </w:t>
+      </w:r>
+      <w:proofErr w:type="spellStart"/>
+      <w:r>
+        <w:t>ylab</w:t>
+      </w:r>
+      <w:proofErr w:type="spellEnd"/>
+      <w:r>
+        <w:t xml:space="preserve">="Frequency", </w:t>
+      </w:r>
+      <w:proofErr w:type="spellStart"/>
+      <w:r>
+        <w:t>ylim</w:t>
+      </w:r>
+      <w:proofErr w:type="spellEnd"/>
+      <w:r>
+        <w:t>=c(0,200),</w:t>
+      </w:r>
+    </w:p>
+    <w:p>
+      <w:r>
+        <w:t xml:space="preserve">        </w:t>
+      </w:r>
+      <w:proofErr w:type="spellStart"/>
+      <w:r>
+        <w:t>xlab</w:t>
+      </w:r>
+      <w:proofErr w:type="spellEnd"/>
+      <w:r>
+        <w:t xml:space="preserve"> = "",</w:t>
+      </w:r>
+    </w:p>
+    <w:p>
+      <w:r>
+        <w:t xml:space="preserve">        </w:t>
+      </w:r>
+      <w:proofErr w:type="spellStart"/>
+      <w:r>
+        <w:t>xaxt</w:t>
+      </w:r>
+      <w:proofErr w:type="spellEnd"/>
+      <w:r>
+        <w:t xml:space="preserve"> = "n",</w:t>
       </w:r>
     </w:p>
     <w:p>
@@ -2625,22 +4079,94 @@
     </w:p>
     <w:p>
       <w:r>
-        <w:t>#rotate 60 degrees, srt=60</w:t>
-      </w:r>
-    </w:p>
-    <w:p>
-      <w:r>
-        <w:t xml:space="preserve">text(seq(1.5,end_point,by=2), par("usr")[3]-0.25, </w:t>
-      </w:r>
-    </w:p>
-    <w:p>
-      <w:r>
-        <w:t xml:space="preserve">     srt = 60, adj= 1.1, xpd = TRUE,</w:t>
-      </w:r>
-    </w:p>
-    <w:p>
-      <w:r>
-        <w:t xml:space="preserve">     labels = paste(rownames(authors.freq)), cex=0.8)</w:t>
+        <w:t xml:space="preserve">#rotate 60 degrees, </w:t>
+      </w:r>
+      <w:proofErr w:type="spellStart"/>
+      <w:r>
+        <w:t>srt</w:t>
+      </w:r>
+      <w:proofErr w:type="spellEnd"/>
+      <w:r>
+        <w:t>=60</w:t>
+      </w:r>
+    </w:p>
+    <w:p>
+      <w:r>
+        <w:t>text(</w:t>
+      </w:r>
+      <w:proofErr w:type="spellStart"/>
+      <w:r>
+        <w:t>seq</w:t>
+      </w:r>
+      <w:proofErr w:type="spellEnd"/>
+      <w:r>
+        <w:t>(1.5,end_point,by=2), par("</w:t>
+      </w:r>
+      <w:proofErr w:type="spellStart"/>
+      <w:r>
+        <w:t>usr</w:t>
+      </w:r>
+      <w:proofErr w:type="spellEnd"/>
+      <w:r>
+        <w:t xml:space="preserve">")[3]-0.25, </w:t>
+      </w:r>
+    </w:p>
+    <w:p>
+      <w:r>
+        <w:t xml:space="preserve">     </w:t>
+      </w:r>
+      <w:proofErr w:type="spellStart"/>
+      <w:r>
+        <w:t>srt</w:t>
+      </w:r>
+      <w:proofErr w:type="spellEnd"/>
+      <w:r>
+        <w:t xml:space="preserve"> = 60, </w:t>
+      </w:r>
+      <w:proofErr w:type="spellStart"/>
+      <w:r>
+        <w:t>adj</w:t>
+      </w:r>
+      <w:proofErr w:type="spellEnd"/>
+      <w:r>
+        <w:t xml:space="preserve">= 1.1, </w:t>
+      </w:r>
+      <w:proofErr w:type="spellStart"/>
+      <w:r>
+        <w:t>xpd</w:t>
+      </w:r>
+      <w:proofErr w:type="spellEnd"/>
+      <w:r>
+        <w:t xml:space="preserve"> = TRUE,</w:t>
+      </w:r>
+    </w:p>
+    <w:p>
+      <w:r>
+        <w:t xml:space="preserve">     labels = paste(</w:t>
+      </w:r>
+      <w:proofErr w:type="spellStart"/>
+      <w:r>
+        <w:t>rownames</w:t>
+      </w:r>
+      <w:proofErr w:type="spellEnd"/>
+      <w:r>
+        <w:t>(</w:t>
+      </w:r>
+      <w:proofErr w:type="spellStart"/>
+      <w:r>
+        <w:t>authors.freq</w:t>
+      </w:r>
+      <w:proofErr w:type="spellEnd"/>
+      <w:r>
+        <w:t xml:space="preserve">)), </w:t>
+      </w:r>
+      <w:proofErr w:type="spellStart"/>
+      <w:r>
+        <w:t>cex</w:t>
+      </w:r>
+      <w:proofErr w:type="spellEnd"/>
+      <w:r>
+        <w:t>=0.8)</w:t>
       </w:r>
     </w:p>
     <w:p/>
@@ -2650,33 +4176,127 @@
       </w:r>
     </w:p>
     <w:p>
-      <w:r>
-        <w:t>dat$Date &lt;- as.Date(dat$Timestamp)</w:t>
-      </w:r>
-    </w:p>
-    <w:p>
-      <w:r>
-        <w:t>dat$Day &lt;- weekdays(dat$Date)</w:t>
-      </w:r>
-    </w:p>
-    <w:p>
-      <w:r>
-        <w:t>dat$Month &lt;- format(dat$Date, "%B")</w:t>
-      </w:r>
-    </w:p>
-    <w:p>
-      <w:r>
-        <w:t>dat$Time &lt;- format(as.POSIXct(dat$Timestamp),format = "%H:%M:%S")</w:t>
-      </w:r>
-    </w:p>
-    <w:p>
-      <w:r>
-        <w:t>month.freq &lt;- summary(factor(dat$Month, levels = c("July", "August", "September", "October", "November")))</w:t>
-      </w:r>
-    </w:p>
-    <w:p>
-      <w:r>
-        <w:t>day.freq &lt;- summary(factor(dat$Day, levels = c("Monday", "Tuesday", "Wednesday", "Thursday", "Friday")))</w:t>
+      <w:proofErr w:type="spellStart"/>
+      <w:r>
+        <w:t>dat$Date</w:t>
+      </w:r>
+      <w:proofErr w:type="spellEnd"/>
+      <w:r>
+        <w:t xml:space="preserve"> &lt;- </w:t>
+      </w:r>
+      <w:proofErr w:type="spellStart"/>
+      <w:r>
+        <w:t>as.Date</w:t>
+      </w:r>
+      <w:proofErr w:type="spellEnd"/>
+      <w:r>
+        <w:t>(</w:t>
+      </w:r>
+      <w:proofErr w:type="spellStart"/>
+      <w:r>
+        <w:t>dat$Timestamp</w:t>
+      </w:r>
+      <w:proofErr w:type="spellEnd"/>
+      <w:r>
+        <w:t>)</w:t>
+      </w:r>
+    </w:p>
+    <w:p>
+      <w:proofErr w:type="spellStart"/>
+      <w:r>
+        <w:t>dat$Day</w:t>
+      </w:r>
+      <w:proofErr w:type="spellEnd"/>
+      <w:r>
+        <w:t xml:space="preserve"> &lt;- weekdays(</w:t>
+      </w:r>
+      <w:proofErr w:type="spellStart"/>
+      <w:r>
+        <w:t>dat$Date</w:t>
+      </w:r>
+      <w:proofErr w:type="spellEnd"/>
+      <w:r>
+        <w:t>)</w:t>
+      </w:r>
+    </w:p>
+    <w:p>
+      <w:proofErr w:type="spellStart"/>
+      <w:r>
+        <w:t>dat$Month</w:t>
+      </w:r>
+      <w:proofErr w:type="spellEnd"/>
+      <w:r>
+        <w:t xml:space="preserve"> &lt;- format(</w:t>
+      </w:r>
+      <w:proofErr w:type="spellStart"/>
+      <w:r>
+        <w:t>dat$Date</w:t>
+      </w:r>
+      <w:proofErr w:type="spellEnd"/>
+      <w:r>
+        <w:t>, "%B")</w:t>
+      </w:r>
+    </w:p>
+    <w:p>
+      <w:proofErr w:type="spellStart"/>
+      <w:r>
+        <w:t>dat$Time</w:t>
+      </w:r>
+      <w:proofErr w:type="spellEnd"/>
+      <w:r>
+        <w:t xml:space="preserve"> &lt;- format(</w:t>
+      </w:r>
+      <w:proofErr w:type="spellStart"/>
+      <w:r>
+        <w:t>as.POSIXct</w:t>
+      </w:r>
+      <w:proofErr w:type="spellEnd"/>
+      <w:r>
+        <w:t>(</w:t>
+      </w:r>
+      <w:proofErr w:type="spellStart"/>
+      <w:r>
+        <w:t>dat$Timestamp</w:t>
+      </w:r>
+      <w:proofErr w:type="spellEnd"/>
+      <w:r>
+        <w:t>),format = "%H:%M:%S")</w:t>
+      </w:r>
+    </w:p>
+    <w:p>
+      <w:proofErr w:type="spellStart"/>
+      <w:r>
+        <w:t>month.freq</w:t>
+      </w:r>
+      <w:proofErr w:type="spellEnd"/>
+      <w:r>
+        <w:t xml:space="preserve"> &lt;- summary(factor(</w:t>
+      </w:r>
+      <w:proofErr w:type="spellStart"/>
+      <w:r>
+        <w:t>dat$Month</w:t>
+      </w:r>
+      <w:proofErr w:type="spellEnd"/>
+      <w:r>
+        <w:t>, levels = c("July", "August", "September", "October", "November")))</w:t>
+      </w:r>
+    </w:p>
+    <w:p>
+      <w:proofErr w:type="spellStart"/>
+      <w:r>
+        <w:t>day.freq</w:t>
+      </w:r>
+      <w:proofErr w:type="spellEnd"/>
+      <w:r>
+        <w:t xml:space="preserve"> &lt;- summary(factor(</w:t>
+      </w:r>
+      <w:proofErr w:type="spellStart"/>
+      <w:r>
+        <w:t>dat$Day</w:t>
+      </w:r>
+      <w:proofErr w:type="spellEnd"/>
+      <w:r>
+        <w:t>, levels = c("Monday", "Tuesday", "Wednesday", "Thursday", "Friday")))</w:t>
       </w:r>
     </w:p>
     <w:p/>
@@ -2687,12 +4307,33 @@
     </w:p>
     <w:p>
       <w:r>
-        <w:t>## commit occurances by day ##</w:t>
-      </w:r>
-    </w:p>
-    <w:p>
-      <w:r>
-        <w:t xml:space="preserve">barplot(day.freq, col="grey50", </w:t>
+        <w:t xml:space="preserve">## commit </w:t>
+      </w:r>
+      <w:proofErr w:type="spellStart"/>
+      <w:r>
+        <w:t>occurances</w:t>
+      </w:r>
+      <w:proofErr w:type="spellEnd"/>
+      <w:r>
+        <w:t xml:space="preserve"> by day ##</w:t>
+      </w:r>
+    </w:p>
+    <w:p>
+      <w:proofErr w:type="spellStart"/>
+      <w:r>
+        <w:t>barplot</w:t>
+      </w:r>
+      <w:proofErr w:type="spellEnd"/>
+      <w:r>
+        <w:t>(</w:t>
+      </w:r>
+      <w:proofErr w:type="spellStart"/>
+      <w:r>
+        <w:t>day.freq</w:t>
+      </w:r>
+      <w:proofErr w:type="spellEnd"/>
+      <w:r>
+        <w:t xml:space="preserve">, col="grey50", </w:t>
       </w:r>
     </w:p>
     <w:p>
@@ -2702,12 +4343,36 @@
     </w:p>
     <w:p>
       <w:r>
-        <w:t xml:space="preserve">        ylab="Frequency", ylim=c(0,150),</w:t>
-      </w:r>
-    </w:p>
-    <w:p>
-      <w:r>
-        <w:t xml:space="preserve">        xlab = "",</w:t>
+        <w:t xml:space="preserve">        </w:t>
+      </w:r>
+      <w:proofErr w:type="spellStart"/>
+      <w:r>
+        <w:t>ylab</w:t>
+      </w:r>
+      <w:proofErr w:type="spellEnd"/>
+      <w:r>
+        <w:t xml:space="preserve">="Frequency", </w:t>
+      </w:r>
+      <w:proofErr w:type="spellStart"/>
+      <w:r>
+        <w:t>ylim</w:t>
+      </w:r>
+      <w:proofErr w:type="spellEnd"/>
+      <w:r>
+        <w:t>=c(0,150),</w:t>
+      </w:r>
+    </w:p>
+    <w:p>
+      <w:r>
+        <w:t xml:space="preserve">        </w:t>
+      </w:r>
+      <w:proofErr w:type="spellStart"/>
+      <w:r>
+        <w:t>xlab</w:t>
+      </w:r>
+      <w:proofErr w:type="spellEnd"/>
+      <w:r>
+        <w:t xml:space="preserve"> = "",</w:t>
       </w:r>
     </w:p>
     <w:p>
@@ -2724,38 +4389,181 @@
     </w:p>
     <w:p>
       <w:r>
-        <w:t>## commit occurances by month ##</w:t>
-      </w:r>
-    </w:p>
-    <w:p>
-      <w:r>
-        <w:t>df &lt;- as.data.frame(month.freq)</w:t>
-      </w:r>
-    </w:p>
-    <w:p>
-      <w:r>
-        <w:t>names(df) &lt;- c("Frequency")</w:t>
-      </w:r>
-    </w:p>
-    <w:p>
-      <w:r>
-        <w:t>df$names &lt;- factor(rownames(df), as.character(rownames(df)))</w:t>
+        <w:t xml:space="preserve">## commit </w:t>
+      </w:r>
+      <w:proofErr w:type="spellStart"/>
+      <w:r>
+        <w:t>occurances</w:t>
+      </w:r>
+      <w:proofErr w:type="spellEnd"/>
+      <w:r>
+        <w:t xml:space="preserve"> by month ##</w:t>
+      </w:r>
+    </w:p>
+    <w:p>
+      <w:proofErr w:type="spellStart"/>
+      <w:r>
+        <w:t>df</w:t>
+      </w:r>
+      <w:proofErr w:type="spellEnd"/>
+      <w:r>
+        <w:t xml:space="preserve"> &lt;- </w:t>
+      </w:r>
+      <w:proofErr w:type="spellStart"/>
+      <w:r>
+        <w:t>as.data.frame</w:t>
+      </w:r>
+      <w:proofErr w:type="spellEnd"/>
+      <w:r>
+        <w:t>(</w:t>
+      </w:r>
+      <w:proofErr w:type="spellStart"/>
+      <w:r>
+        <w:t>month.freq</w:t>
+      </w:r>
+      <w:proofErr w:type="spellEnd"/>
+      <w:r>
+        <w:t>)</w:t>
+      </w:r>
+    </w:p>
+    <w:p>
+      <w:r>
+        <w:t>names(</w:t>
+      </w:r>
+      <w:proofErr w:type="spellStart"/>
+      <w:r>
+        <w:t>df</w:t>
+      </w:r>
+      <w:proofErr w:type="spellEnd"/>
+      <w:r>
+        <w:t>) &lt;- c("Frequency")</w:t>
+      </w:r>
+    </w:p>
+    <w:p>
+      <w:proofErr w:type="spellStart"/>
+      <w:r>
+        <w:t>df$names</w:t>
+      </w:r>
+      <w:proofErr w:type="spellEnd"/>
+      <w:r>
+        <w:t xml:space="preserve"> &lt;- factor(</w:t>
+      </w:r>
+      <w:proofErr w:type="spellStart"/>
+      <w:r>
+        <w:t>rownames</w:t>
+      </w:r>
+      <w:proofErr w:type="spellEnd"/>
+      <w:r>
+        <w:t>(</w:t>
+      </w:r>
+      <w:proofErr w:type="spellStart"/>
+      <w:r>
+        <w:t>df</w:t>
+      </w:r>
+      <w:proofErr w:type="spellEnd"/>
+      <w:r>
+        <w:t xml:space="preserve">), </w:t>
+      </w:r>
+      <w:proofErr w:type="spellStart"/>
+      <w:r>
+        <w:t>as.character</w:t>
+      </w:r>
+      <w:proofErr w:type="spellEnd"/>
+      <w:r>
+        <w:t>(</w:t>
+      </w:r>
+      <w:proofErr w:type="spellStart"/>
+      <w:r>
+        <w:t>rownames</w:t>
+      </w:r>
+      <w:proofErr w:type="spellEnd"/>
+      <w:r>
+        <w:t>(</w:t>
+      </w:r>
+      <w:proofErr w:type="spellStart"/>
+      <w:r>
+        <w:t>df</w:t>
+      </w:r>
+      <w:proofErr w:type="spellEnd"/>
+      <w:r>
+        <w:t>)))</w:t>
       </w:r>
     </w:p>
     <w:p/>
     <w:p>
-      <w:r>
-        <w:t xml:space="preserve">ggplot(df, aes(x=names, y=Frequency)) + </w:t>
-      </w:r>
-    </w:p>
-    <w:p>
-      <w:r>
-        <w:t xml:space="preserve">  geom_bar(aes(x=names), data=df, stat="identity") + </w:t>
-      </w:r>
-    </w:p>
-    <w:p>
-      <w:r>
-        <w:t xml:space="preserve">  labs(y="Frequency",x="Month",title="Frequency of revisions by month")</w:t>
+      <w:proofErr w:type="spellStart"/>
+      <w:r>
+        <w:t>ggplot</w:t>
+      </w:r>
+      <w:proofErr w:type="spellEnd"/>
+      <w:r>
+        <w:t>(</w:t>
+      </w:r>
+      <w:proofErr w:type="spellStart"/>
+      <w:r>
+        <w:t>df</w:t>
+      </w:r>
+      <w:proofErr w:type="spellEnd"/>
+      <w:r>
+        <w:t xml:space="preserve">, </w:t>
+      </w:r>
+      <w:proofErr w:type="spellStart"/>
+      <w:r>
+        <w:t>aes</w:t>
+      </w:r>
+      <w:proofErr w:type="spellEnd"/>
+      <w:r>
+        <w:t xml:space="preserve">(x=names, y=Frequency)) + </w:t>
+      </w:r>
+    </w:p>
+    <w:p>
+      <w:r>
+        <w:t xml:space="preserve">  </w:t>
+      </w:r>
+      <w:proofErr w:type="spellStart"/>
+      <w:r>
+        <w:t>geom_bar</w:t>
+      </w:r>
+      <w:proofErr w:type="spellEnd"/>
+      <w:r>
+        <w:t>(</w:t>
+      </w:r>
+      <w:proofErr w:type="spellStart"/>
+      <w:r>
+        <w:t>aes</w:t>
+      </w:r>
+      <w:proofErr w:type="spellEnd"/>
+      <w:r>
+        <w:t>(x=names), data=</w:t>
+      </w:r>
+      <w:proofErr w:type="spellStart"/>
+      <w:r>
+        <w:t>df</w:t>
+      </w:r>
+      <w:proofErr w:type="spellEnd"/>
+      <w:r>
+        <w:t xml:space="preserve">, stat="identity") + </w:t>
+      </w:r>
+    </w:p>
+    <w:p>
+      <w:r>
+        <w:t xml:space="preserve">  labs(y="</w:t>
+      </w:r>
+      <w:proofErr w:type="spellStart"/>
+      <w:r>
+        <w:t>Frequency",x</w:t>
+      </w:r>
+      <w:proofErr w:type="spellEnd"/>
+      <w:r>
+        <w:t>="</w:t>
+      </w:r>
+      <w:proofErr w:type="spellStart"/>
+      <w:r>
+        <w:t>Month",title</w:t>
+      </w:r>
+      <w:proofErr w:type="spellEnd"/>
+      <w:r>
+        <w:t>="Frequency of revisions by month")</w:t>
       </w:r>
     </w:p>
     <w:p/>
@@ -2836,7 +4644,7 @@
         <w:noProof/>
         <w:color w:val="5B9BD5" w:themeColor="accent1"/>
       </w:rPr>
-      <w:t>16</w:t>
+      <w:t>6</w:t>
     </w:r>
     <w:r>
       <w:rPr>
@@ -5252,7 +7060,7 @@
 </file>
 
 <file path=customXml/itemProps1.xml><?xml version="1.0" encoding="utf-8"?>
-<ds:datastoreItem xmlns:ds="http://schemas.openxmlformats.org/officeDocument/2006/customXml" ds:itemID="{BA784B4B-A76F-413E-B7BD-B2F56A310A42}">
+<ds:datastoreItem xmlns:ds="http://schemas.openxmlformats.org/officeDocument/2006/customXml" ds:itemID="{29EF12A2-C9A4-4F2F-85A2-DF0DEE4FC146}">
   <ds:schemaRefs>
     <ds:schemaRef ds:uri="http://schemas.openxmlformats.org/officeDocument/2006/bibliography"/>
   </ds:schemaRefs>

</xml_diff>